<commit_message>
[UPDATE] cambio reporte cobro
</commit_message>
<xml_diff>
--- a/Requests Info/GUIA API.docx
+++ b/Requests Info/GUIA API.docx
@@ -4,13 +4,8 @@
   <w:body>
     <w:p>
       <w:pPr>
-        <w:pBdr>
-          <w:bottom w:val="thinThickThinMediumGap" w:sz="18" w:space="1" w:color="auto"/>
-        </w:pBdr>
-        <w:rPr>
-          <w:rFonts w:cs="Open Sans"/>
-          <w:b/>
-          <w:bCs/>
+        <w:pStyle w:val="Heading3"/>
+        <w:rPr>
           <w:lang w:val="es-US"/>
         </w:rPr>
       </w:pPr>
@@ -311,7 +306,15 @@
       </w:r>
       <w:proofErr w:type="spellEnd"/>
       <w:r>
-        <w:t>": "Adrian",</w:t>
+        <w:t>": "</w:t>
+      </w:r>
+      <w:proofErr w:type="spellStart"/>
+      <w:r>
+        <w:t>Adrian</w:t>
+      </w:r>
+      <w:proofErr w:type="spellEnd"/>
+      <w:r>
+        <w:t>",</w:t>
       </w:r>
     </w:p>
     <w:p>
@@ -343,7 +346,15 @@
       </w:r>
       <w:proofErr w:type="spellEnd"/>
       <w:r>
-        <w:t>": "Ramirez",</w:t>
+        <w:t>": "</w:t>
+      </w:r>
+      <w:proofErr w:type="spellStart"/>
+      <w:r>
+        <w:t>Ramirez</w:t>
+      </w:r>
+      <w:proofErr w:type="spellEnd"/>
+      <w:r>
+        <w:t>",</w:t>
       </w:r>
     </w:p>
     <w:p>
@@ -623,6 +634,18 @@
           <w:rStyle w:val="Hyperlink"/>
         </w:rPr>
         <w:t>/reporte-cobro</w:t>
+      </w:r>
+      <w:r>
+        <w:rPr>
+          <w:rStyle w:val="Hyperlink"/>
+        </w:rPr>
+        <w:t>?tipo=</w:t>
+      </w:r>
+      <w:r>
+        <w:rPr>
+          <w:rStyle w:val="Hyperlink"/>
+        </w:rPr>
+        <w:t>anual</w:t>
       </w:r>
       <w:r>
         <w:rPr>
@@ -2637,21 +2660,7 @@
         <w:rPr>
           <w:lang w:val="es-US"/>
         </w:rPr>
-        <w:t xml:space="preserve"> </w:t>
-      </w:r>
-      <w:proofErr w:type="spellStart"/>
-      <w:r>
-        <w:rPr>
-          <w:lang w:val="es-US"/>
-        </w:rPr>
-        <w:t>string</w:t>
-      </w:r>
-      <w:proofErr w:type="spellEnd"/>
-      <w:r>
-        <w:rPr>
-          <w:lang w:val="es-US"/>
-        </w:rPr>
-        <w:t xml:space="preserve"> se refiere </w:t>
+        <w:t xml:space="preserve"> string se refiere </w:t>
       </w:r>
       <w:proofErr w:type="gramStart"/>
       <w:r>
@@ -2933,15 +2942,7 @@
       </w:r>
       <w:proofErr w:type="spellEnd"/>
       <w:r>
-        <w:t>": "</w:t>
-      </w:r>
-      <w:proofErr w:type="spellStart"/>
-      <w:r>
-        <w:t>string</w:t>
-      </w:r>
-      <w:proofErr w:type="spellEnd"/>
-      <w:r>
-        <w:t>",</w:t>
+        <w:t>": "string",</w:t>
       </w:r>
     </w:p>
     <w:p>
@@ -2957,15 +2958,7 @@
       </w:r>
       <w:proofErr w:type="spellEnd"/>
       <w:r>
-        <w:t>": "</w:t>
-      </w:r>
-      <w:proofErr w:type="spellStart"/>
-      <w:r>
-        <w:t>string</w:t>
-      </w:r>
-      <w:proofErr w:type="spellEnd"/>
-      <w:r>
-        <w:t>",</w:t>
+        <w:t>": "string",</w:t>
       </w:r>
     </w:p>
     <w:p>
@@ -2981,15 +2974,7 @@
       </w:r>
       <w:proofErr w:type="spellEnd"/>
       <w:r>
-        <w:t>": "</w:t>
-      </w:r>
-      <w:proofErr w:type="spellStart"/>
-      <w:r>
-        <w:t>string</w:t>
-      </w:r>
-      <w:proofErr w:type="spellEnd"/>
-      <w:r>
-        <w:t>",</w:t>
+        <w:t>": "string",</w:t>
       </w:r>
     </w:p>
     <w:p>
@@ -3005,15 +2990,7 @@
       </w:r>
       <w:proofErr w:type="spellEnd"/>
       <w:r>
-        <w:t>": "</w:t>
-      </w:r>
-      <w:proofErr w:type="spellStart"/>
-      <w:r>
-        <w:t>string</w:t>
-      </w:r>
-      <w:proofErr w:type="spellEnd"/>
-      <w:r>
-        <w:t>",</w:t>
+        <w:t>": "string",</w:t>
       </w:r>
     </w:p>
     <w:p>
@@ -3061,15 +3038,7 @@
       </w:r>
       <w:proofErr w:type="spellEnd"/>
       <w:r>
-        <w:t>": "</w:t>
-      </w:r>
-      <w:proofErr w:type="spellStart"/>
-      <w:r>
-        <w:t>string</w:t>
-      </w:r>
-      <w:proofErr w:type="spellEnd"/>
-      <w:r>
-        <w:t>",</w:t>
+        <w:t>": "string",</w:t>
       </w:r>
     </w:p>
     <w:p>
@@ -3101,15 +3070,7 @@
       </w:r>
       <w:proofErr w:type="spellEnd"/>
       <w:r>
-        <w:t>": "</w:t>
-      </w:r>
-      <w:proofErr w:type="spellStart"/>
-      <w:r>
-        <w:t>string</w:t>
-      </w:r>
-      <w:proofErr w:type="spellEnd"/>
-      <w:r>
-        <w:t>"</w:t>
+        <w:t>": "string"</w:t>
       </w:r>
     </w:p>
     <w:p>
@@ -3637,16 +3598,7 @@
           <w:color w:val="00B050"/>
           <w:lang w:val="es-ES"/>
         </w:rPr>
-        <w:t>Desa</w:t>
-      </w:r>
-      <w:r>
-        <w:rPr>
-          <w:b/>
-          <w:bCs/>
-          <w:color w:val="00B050"/>
-          <w:lang w:val="es-ES"/>
-        </w:rPr>
-        <w:t>signa cliente a nutricionista</w:t>
+        <w:t>Desasigna cliente a nutricionista</w:t>
       </w:r>
     </w:p>
     <w:p>
@@ -10880,6 +10832,7 @@
           <w:rStyle w:val="HTMLCode"/>
           <w:rFonts w:eastAsiaTheme="majorEastAsia"/>
           <w:color w:val="FFFFFF"/>
+          <w:lang w:val="es-US"/>
         </w:rPr>
       </w:pPr>
       <w:r>
@@ -10895,6 +10848,7 @@
         <w:rPr>
           <w:rStyle w:val="hljs-attr"/>
           <w:color w:val="FFFFFF"/>
+          <w:lang w:val="es-US"/>
         </w:rPr>
         <w:t>"</w:t>
       </w:r>
@@ -10903,6 +10857,7 @@
         <w:rPr>
           <w:rStyle w:val="hljs-attr"/>
           <w:color w:val="FFFFFF"/>
+          <w:lang w:val="es-US"/>
         </w:rPr>
         <w:t>proteina</w:t>
       </w:r>
@@ -10911,6 +10866,7 @@
         <w:rPr>
           <w:rStyle w:val="hljs-attr"/>
           <w:color w:val="FFFFFF"/>
+          <w:lang w:val="es-US"/>
         </w:rPr>
         <w:t>"</w:t>
       </w:r>
@@ -10919,6 +10875,7 @@
           <w:rStyle w:val="HTMLCode"/>
           <w:rFonts w:eastAsiaTheme="majorEastAsia"/>
           <w:color w:val="FFFFFF"/>
+          <w:lang w:val="es-US"/>
         </w:rPr>
         <w:t xml:space="preserve">: </w:t>
       </w:r>
@@ -10927,6 +10884,7 @@
           <w:rStyle w:val="HTMLCode"/>
           <w:rFonts w:eastAsiaTheme="majorEastAsia"/>
           <w:color w:val="D36363"/>
+          <w:lang w:val="es-US"/>
         </w:rPr>
         <w:t>23.1</w:t>
       </w:r>
@@ -10935,6 +10893,7 @@
           <w:rStyle w:val="HTMLCode"/>
           <w:rFonts w:eastAsiaTheme="majorEastAsia"/>
           <w:color w:val="FFFFFF"/>
+          <w:lang w:val="es-US"/>
         </w:rPr>
         <w:t>,</w:t>
       </w:r>
@@ -10947,13 +10906,15 @@
           <w:rStyle w:val="HTMLCode"/>
           <w:rFonts w:eastAsiaTheme="majorEastAsia"/>
           <w:color w:val="FFFFFF"/>
-        </w:rPr>
-      </w:pPr>
-      <w:r>
-        <w:rPr>
-          <w:rStyle w:val="HTMLCode"/>
-          <w:rFonts w:eastAsiaTheme="majorEastAsia"/>
-          <w:color w:val="FFFFFF"/>
+          <w:lang w:val="es-US"/>
+        </w:rPr>
+      </w:pPr>
+      <w:r>
+        <w:rPr>
+          <w:rStyle w:val="HTMLCode"/>
+          <w:rFonts w:eastAsiaTheme="majorEastAsia"/>
+          <w:color w:val="FFFFFF"/>
+          <w:lang w:val="es-US"/>
         </w:rPr>
         <w:t xml:space="preserve">    </w:t>
       </w:r>
@@ -10961,30 +10922,72 @@
         <w:rPr>
           <w:rStyle w:val="hljs-attr"/>
           <w:color w:val="FFFFFF"/>
-        </w:rPr>
-        <w:t>"</w:t>
-      </w:r>
-      <w:proofErr w:type="spellStart"/>
+          <w:lang w:val="es-US"/>
+        </w:rPr>
+        <w:t>"vitamina"</w:t>
+      </w:r>
+      <w:r>
+        <w:rPr>
+          <w:rStyle w:val="HTMLCode"/>
+          <w:rFonts w:eastAsiaTheme="majorEastAsia"/>
+          <w:color w:val="FFFFFF"/>
+          <w:lang w:val="es-US"/>
+        </w:rPr>
+        <w:t xml:space="preserve">: </w:t>
+      </w:r>
+      <w:r>
+        <w:rPr>
+          <w:rStyle w:val="HTMLCode"/>
+          <w:rFonts w:eastAsiaTheme="majorEastAsia"/>
+          <w:color w:val="D36363"/>
+          <w:lang w:val="es-US"/>
+        </w:rPr>
+        <w:t>32.2</w:t>
+      </w:r>
+      <w:r>
+        <w:rPr>
+          <w:rStyle w:val="HTMLCode"/>
+          <w:rFonts w:eastAsiaTheme="majorEastAsia"/>
+          <w:color w:val="FFFFFF"/>
+          <w:lang w:val="es-US"/>
+        </w:rPr>
+        <w:t>,</w:t>
+      </w:r>
+    </w:p>
+    <w:p>
+      <w:pPr>
+        <w:pStyle w:val="HTMLPreformatted"/>
+        <w:shd w:val="clear" w:color="auto" w:fill="333333"/>
+        <w:rPr>
+          <w:rStyle w:val="HTMLCode"/>
+          <w:rFonts w:eastAsiaTheme="majorEastAsia"/>
+          <w:color w:val="FFFFFF"/>
+          <w:lang w:val="es-US"/>
+        </w:rPr>
+      </w:pPr>
+      <w:r>
+        <w:rPr>
+          <w:rStyle w:val="HTMLCode"/>
+          <w:rFonts w:eastAsiaTheme="majorEastAsia"/>
+          <w:color w:val="FFFFFF"/>
+          <w:lang w:val="es-US"/>
+        </w:rPr>
+        <w:t xml:space="preserve">    </w:t>
+      </w:r>
       <w:r>
         <w:rPr>
           <w:rStyle w:val="hljs-attr"/>
           <w:color w:val="FFFFFF"/>
-        </w:rPr>
-        <w:t>vitamina</w:t>
-      </w:r>
-      <w:proofErr w:type="spellEnd"/>
-      <w:r>
-        <w:rPr>
-          <w:rStyle w:val="hljs-attr"/>
-          <w:color w:val="FFFFFF"/>
-        </w:rPr>
-        <w:t>"</w:t>
-      </w:r>
-      <w:r>
-        <w:rPr>
-          <w:rStyle w:val="HTMLCode"/>
-          <w:rFonts w:eastAsiaTheme="majorEastAsia"/>
-          <w:color w:val="FFFFFF"/>
+          <w:lang w:val="es-US"/>
+        </w:rPr>
+        <w:t>"carbohidratos"</w:t>
+      </w:r>
+      <w:r>
+        <w:rPr>
+          <w:rStyle w:val="HTMLCode"/>
+          <w:rFonts w:eastAsiaTheme="majorEastAsia"/>
+          <w:color w:val="FFFFFF"/>
+          <w:lang w:val="es-US"/>
         </w:rPr>
         <w:t xml:space="preserve">: </w:t>
       </w:r>
@@ -10993,16 +10996,9 @@
           <w:rStyle w:val="HTMLCode"/>
           <w:rFonts w:eastAsiaTheme="majorEastAsia"/>
           <w:color w:val="D36363"/>
-        </w:rPr>
-        <w:t>32.2</w:t>
-      </w:r>
-      <w:r>
-        <w:rPr>
-          <w:rStyle w:val="HTMLCode"/>
-          <w:rFonts w:eastAsiaTheme="majorEastAsia"/>
-          <w:color w:val="FFFFFF"/>
-        </w:rPr>
-        <w:t>,</w:t>
+          <w:lang w:val="es-US"/>
+        </w:rPr>
+        <w:t>4.9</w:t>
       </w:r>
     </w:p>
     <w:p>
@@ -11020,66 +11016,17 @@
           <w:rStyle w:val="HTMLCode"/>
           <w:rFonts w:eastAsiaTheme="majorEastAsia"/>
           <w:color w:val="FFFFFF"/>
-        </w:rPr>
-        <w:t xml:space="preserve">    </w:t>
-      </w:r>
-      <w:r>
-        <w:rPr>
-          <w:rStyle w:val="hljs-attr"/>
-          <w:color w:val="FFFFFF"/>
-        </w:rPr>
-        <w:t>"</w:t>
-      </w:r>
-      <w:proofErr w:type="spellStart"/>
-      <w:r>
-        <w:rPr>
-          <w:rStyle w:val="hljs-attr"/>
-          <w:color w:val="FFFFFF"/>
-        </w:rPr>
-        <w:t>carbohidratos</w:t>
-      </w:r>
-      <w:proofErr w:type="spellEnd"/>
-      <w:r>
-        <w:rPr>
-          <w:rStyle w:val="hljs-attr"/>
-          <w:color w:val="FFFFFF"/>
-        </w:rPr>
-        <w:t>"</w:t>
-      </w:r>
-      <w:r>
-        <w:rPr>
-          <w:rStyle w:val="HTMLCode"/>
-          <w:rFonts w:eastAsiaTheme="majorEastAsia"/>
-          <w:color w:val="FFFFFF"/>
-        </w:rPr>
-        <w:t xml:space="preserve">: </w:t>
-      </w:r>
-      <w:r>
-        <w:rPr>
-          <w:rStyle w:val="HTMLCode"/>
-          <w:rFonts w:eastAsiaTheme="majorEastAsia"/>
-          <w:color w:val="D36363"/>
-        </w:rPr>
-        <w:t>4.9</w:t>
-      </w:r>
-    </w:p>
-    <w:p>
-      <w:pPr>
-        <w:pStyle w:val="HTMLPreformatted"/>
-        <w:shd w:val="clear" w:color="auto" w:fill="333333"/>
-        <w:rPr>
-          <w:rStyle w:val="HTMLCode"/>
-          <w:rFonts w:eastAsiaTheme="majorEastAsia"/>
-          <w:color w:val="FFFFFF"/>
-        </w:rPr>
-      </w:pPr>
-      <w:r>
-        <w:rPr>
-          <w:rStyle w:val="HTMLCode"/>
-          <w:rFonts w:eastAsiaTheme="majorEastAsia"/>
-          <w:color w:val="FFFFFF"/>
-        </w:rPr>
-        <w:t xml:space="preserve">  }</w:t>
+          <w:lang w:val="es-US"/>
+        </w:rPr>
+        <w:t xml:space="preserve">  </w:t>
+      </w:r>
+      <w:r>
+        <w:rPr>
+          <w:rStyle w:val="HTMLCode"/>
+          <w:rFonts w:eastAsiaTheme="majorEastAsia"/>
+          <w:color w:val="FFFFFF"/>
+        </w:rPr>
+        <w:t>}</w:t>
       </w:r>
     </w:p>
     <w:p>
@@ -20443,15 +20390,7 @@
       </w:r>
       <w:proofErr w:type="spellEnd"/>
       <w:r>
-        <w:t>": "</w:t>
-      </w:r>
-      <w:proofErr w:type="spellStart"/>
-      <w:r>
-        <w:t>string</w:t>
-      </w:r>
-      <w:proofErr w:type="spellEnd"/>
-      <w:r>
-        <w:t>",</w:t>
+        <w:t>": "string",</w:t>
       </w:r>
     </w:p>
     <w:p>
@@ -20467,15 +20406,7 @@
       </w:r>
       <w:proofErr w:type="spellEnd"/>
       <w:r>
-        <w:t>": "</w:t>
-      </w:r>
-      <w:proofErr w:type="spellStart"/>
-      <w:r>
-        <w:t>string</w:t>
-      </w:r>
-      <w:proofErr w:type="spellEnd"/>
-      <w:r>
-        <w:t>",</w:t>
+        <w:t>": "string",</w:t>
       </w:r>
     </w:p>
     <w:p>
@@ -20491,15 +20422,7 @@
       </w:r>
       <w:proofErr w:type="spellEnd"/>
       <w:r>
-        <w:t>": "</w:t>
-      </w:r>
-      <w:proofErr w:type="spellStart"/>
-      <w:r>
-        <w:t>string</w:t>
-      </w:r>
-      <w:proofErr w:type="spellEnd"/>
-      <w:r>
-        <w:t>",</w:t>
+        <w:t>": "string",</w:t>
       </w:r>
     </w:p>
     <w:p>
@@ -20515,15 +20438,7 @@
       </w:r>
       <w:proofErr w:type="spellEnd"/>
       <w:r>
-        <w:t>": "</w:t>
-      </w:r>
-      <w:proofErr w:type="spellStart"/>
-      <w:r>
-        <w:t>string</w:t>
-      </w:r>
-      <w:proofErr w:type="spellEnd"/>
-      <w:r>
-        <w:t>",</w:t>
+        <w:t>": "string",</w:t>
       </w:r>
     </w:p>
     <w:p>
@@ -20587,15 +20502,7 @@
       </w:r>
       <w:proofErr w:type="spellEnd"/>
       <w:r>
-        <w:t>": "</w:t>
-      </w:r>
-      <w:proofErr w:type="spellStart"/>
-      <w:r>
-        <w:t>string</w:t>
-      </w:r>
-      <w:proofErr w:type="spellEnd"/>
-      <w:r>
-        <w:t>"</w:t>
+        <w:t>": "string"</w:t>
       </w:r>
     </w:p>
     <w:p>
@@ -25192,23 +25099,7 @@
           <w:rFonts w:eastAsiaTheme="majorEastAsia"/>
           <w:color w:val="A2FCA2"/>
         </w:rPr>
-        <w:t>"</w:t>
-      </w:r>
-      <w:r>
-        <w:rPr>
-          <w:rStyle w:val="HTMLCode"/>
-          <w:rFonts w:eastAsiaTheme="majorEastAsia"/>
-          <w:color w:val="A2FCA2"/>
-        </w:rPr>
-        <w:t>Pinto</w:t>
-      </w:r>
-      <w:r>
-        <w:rPr>
-          <w:rStyle w:val="HTMLCode"/>
-          <w:rFonts w:eastAsiaTheme="majorEastAsia"/>
-          <w:color w:val="A2FCA2"/>
-        </w:rPr>
-        <w:t>"</w:t>
+        <w:t>"Pinto"</w:t>
       </w:r>
     </w:p>
     <w:p>

</xml_diff>

<commit_message>
Added. Se agrega un nuevo request para obtener todos los clientes de un nutricionista
</commit_message>
<xml_diff>
--- a/Requests Info/GUIA API.docx
+++ b/Requests Info/GUIA API.docx
@@ -33812,14 +33812,12 @@
         <w:shd w:val="clear" w:color="auto" w:fill="333333"/>
         <w:rPr>
           <w:color w:val="FFFFFF"/>
-          <w:lang w:val="es-ES"/>
         </w:rPr>
       </w:pPr>
       <w:r>
         <w:rPr>
           <w:rStyle w:val="hljs-attr"/>
           <w:color w:val="FFFFFF"/>
-          <w:lang w:val="es-ES"/>
         </w:rPr>
         <w:t>}</w:t>
       </w:r>
@@ -33831,7 +33829,6 @@
         <w:rPr>
           <w:rFonts w:cs="Open Sans"/>
           <w:sz w:val="20"/>
-          <w:lang w:val="es-US"/>
         </w:rPr>
       </w:pPr>
       <w:r>
@@ -34645,6 +34642,7 @@
           <w:rStyle w:val="HTMLCode"/>
           <w:rFonts w:eastAsiaTheme="majorEastAsia"/>
           <w:color w:val="FFFFFF"/>
+          <w:lang w:val="es-ES"/>
         </w:rPr>
       </w:pPr>
       <w:r>
@@ -34659,31 +34657,99 @@
         <w:rPr>
           <w:rStyle w:val="hljs-attr"/>
           <w:color w:val="FFFFFF"/>
+          <w:lang w:val="es-ES"/>
         </w:rPr>
         <w:t>"</w:t>
       </w:r>
       <w:proofErr w:type="spellStart"/>
-      <w:proofErr w:type="gramStart"/>
       <w:r>
         <w:rPr>
           <w:rStyle w:val="hljs-attr"/>
           <w:color w:val="FFFFFF"/>
-        </w:rPr>
-        <w:t>porcentaje</w:t>
-      </w:r>
-      <w:proofErr w:type="gramEnd"/>
+          <w:lang w:val="es-ES"/>
+        </w:rPr>
+        <w:t>porcentaje_musculo</w:t>
+      </w:r>
+      <w:proofErr w:type="spellEnd"/>
       <w:r>
         <w:rPr>
           <w:rStyle w:val="hljs-attr"/>
           <w:color w:val="FFFFFF"/>
-        </w:rPr>
-        <w:t>_musculo</w:t>
+          <w:lang w:val="es-ES"/>
+        </w:rPr>
+        <w:t>"</w:t>
+      </w:r>
+      <w:r>
+        <w:rPr>
+          <w:rStyle w:val="HTMLCode"/>
+          <w:rFonts w:eastAsiaTheme="majorEastAsia"/>
+          <w:color w:val="FFFFFF"/>
+          <w:lang w:val="es-ES"/>
+        </w:rPr>
+        <w:t xml:space="preserve">: </w:t>
+      </w:r>
+      <w:r>
+        <w:rPr>
+          <w:rStyle w:val="HTMLCode"/>
+          <w:rFonts w:eastAsiaTheme="majorEastAsia"/>
+          <w:color w:val="D36363"/>
+          <w:lang w:val="es-ES"/>
+        </w:rPr>
+        <w:t>31</w:t>
+      </w:r>
+      <w:r>
+        <w:rPr>
+          <w:rStyle w:val="HTMLCode"/>
+          <w:rFonts w:eastAsiaTheme="majorEastAsia"/>
+          <w:color w:val="FFFFFF"/>
+          <w:lang w:val="es-ES"/>
+        </w:rPr>
+        <w:t>,</w:t>
+      </w:r>
+    </w:p>
+    <w:p>
+      <w:pPr>
+        <w:pStyle w:val="HTMLPreformatted"/>
+        <w:shd w:val="clear" w:color="auto" w:fill="333333"/>
+        <w:rPr>
+          <w:rStyle w:val="HTMLCode"/>
+          <w:rFonts w:eastAsiaTheme="majorEastAsia"/>
+          <w:color w:val="FFFFFF"/>
+          <w:lang w:val="es-ES"/>
+        </w:rPr>
+      </w:pPr>
+      <w:r>
+        <w:rPr>
+          <w:rStyle w:val="HTMLCode"/>
+          <w:rFonts w:eastAsiaTheme="majorEastAsia"/>
+          <w:color w:val="FFFFFF"/>
+          <w:lang w:val="es-ES"/>
+        </w:rPr>
+        <w:t xml:space="preserve">    </w:t>
+      </w:r>
+      <w:r>
+        <w:rPr>
+          <w:rStyle w:val="hljs-attr"/>
+          <w:color w:val="FFFFFF"/>
+          <w:lang w:val="es-ES"/>
+        </w:rPr>
+        <w:t>"</w:t>
+      </w:r>
+      <w:proofErr w:type="spellStart"/>
+      <w:r>
+        <w:rPr>
+          <w:rStyle w:val="hljs-attr"/>
+          <w:color w:val="FFFFFF"/>
+          <w:lang w:val="es-ES"/>
+        </w:rPr>
+        <w:t>porcentaje_grasa</w:t>
       </w:r>
       <w:proofErr w:type="spellEnd"/>
       <w:r>
         <w:rPr>
           <w:rStyle w:val="hljs-attr"/>
           <w:color w:val="FFFFFF"/>
+          <w:lang w:val="es-ES"/>
         </w:rPr>
         <w:t>"</w:t>
       </w:r>
@@ -34692,6 +34758,7 @@
           <w:rStyle w:val="HTMLCode"/>
           <w:rFonts w:eastAsiaTheme="majorEastAsia"/>
           <w:color w:val="FFFFFF"/>
+          <w:lang w:val="es-ES"/>
         </w:rPr>
         <w:t xml:space="preserve">: </w:t>
       </w:r>
@@ -34700,14 +34767,16 @@
           <w:rStyle w:val="HTMLCode"/>
           <w:rFonts w:eastAsiaTheme="majorEastAsia"/>
           <w:color w:val="D36363"/>
-        </w:rPr>
-        <w:t>31</w:t>
-      </w:r>
-      <w:r>
-        <w:rPr>
-          <w:rStyle w:val="HTMLCode"/>
-          <w:rFonts w:eastAsiaTheme="majorEastAsia"/>
-          <w:color w:val="FFFFFF"/>
+          <w:lang w:val="es-ES"/>
+        </w:rPr>
+        <w:t>21</w:t>
+      </w:r>
+      <w:r>
+        <w:rPr>
+          <w:rStyle w:val="HTMLCode"/>
+          <w:rFonts w:eastAsiaTheme="majorEastAsia"/>
+          <w:color w:val="FFFFFF"/>
+          <w:lang w:val="es-ES"/>
         </w:rPr>
         <w:t>,</w:t>
       </w:r>
@@ -34720,13 +34789,15 @@
           <w:rStyle w:val="HTMLCode"/>
           <w:rFonts w:eastAsiaTheme="majorEastAsia"/>
           <w:color w:val="FFFFFF"/>
-        </w:rPr>
-      </w:pPr>
-      <w:r>
-        <w:rPr>
-          <w:rStyle w:val="HTMLCode"/>
-          <w:rFonts w:eastAsiaTheme="majorEastAsia"/>
-          <w:color w:val="FFFFFF"/>
+          <w:lang w:val="es-ES"/>
+        </w:rPr>
+      </w:pPr>
+      <w:r>
+        <w:rPr>
+          <w:rStyle w:val="HTMLCode"/>
+          <w:rFonts w:eastAsiaTheme="majorEastAsia"/>
+          <w:color w:val="FFFFFF"/>
+          <w:lang w:val="es-ES"/>
         </w:rPr>
         <w:t xml:space="preserve">    </w:t>
       </w:r>
@@ -34734,39 +34805,184 @@
         <w:rPr>
           <w:rStyle w:val="hljs-attr"/>
           <w:color w:val="FFFFFF"/>
-        </w:rPr>
-        <w:t>"</w:t>
-      </w:r>
-      <w:proofErr w:type="spellStart"/>
-      <w:proofErr w:type="gramStart"/>
+          <w:lang w:val="es-ES"/>
+        </w:rPr>
+        <w:t>"cadera"</w:t>
+      </w:r>
+      <w:r>
+        <w:rPr>
+          <w:rStyle w:val="HTMLCode"/>
+          <w:rFonts w:eastAsiaTheme="majorEastAsia"/>
+          <w:color w:val="FFFFFF"/>
+          <w:lang w:val="es-ES"/>
+        </w:rPr>
+        <w:t xml:space="preserve">: </w:t>
+      </w:r>
+      <w:r>
+        <w:rPr>
+          <w:rStyle w:val="HTMLCode"/>
+          <w:rFonts w:eastAsiaTheme="majorEastAsia"/>
+          <w:color w:val="D36363"/>
+          <w:lang w:val="es-ES"/>
+        </w:rPr>
+        <w:t>11</w:t>
+      </w:r>
+      <w:r>
+        <w:rPr>
+          <w:rStyle w:val="HTMLCode"/>
+          <w:rFonts w:eastAsiaTheme="majorEastAsia"/>
+          <w:color w:val="FFFFFF"/>
+          <w:lang w:val="es-ES"/>
+        </w:rPr>
+        <w:t>,</w:t>
+      </w:r>
+    </w:p>
+    <w:p>
+      <w:pPr>
+        <w:pStyle w:val="HTMLPreformatted"/>
+        <w:shd w:val="clear" w:color="auto" w:fill="333333"/>
+        <w:rPr>
+          <w:rStyle w:val="HTMLCode"/>
+          <w:rFonts w:eastAsiaTheme="majorEastAsia"/>
+          <w:color w:val="FFFFFF"/>
+          <w:lang w:val="es-ES"/>
+        </w:rPr>
+      </w:pPr>
+      <w:r>
+        <w:rPr>
+          <w:rStyle w:val="HTMLCode"/>
+          <w:rFonts w:eastAsiaTheme="majorEastAsia"/>
+          <w:color w:val="FFFFFF"/>
+          <w:lang w:val="es-ES"/>
+        </w:rPr>
+        <w:t xml:space="preserve">    </w:t>
+      </w:r>
       <w:r>
         <w:rPr>
           <w:rStyle w:val="hljs-attr"/>
           <w:color w:val="FFFFFF"/>
-        </w:rPr>
-        <w:t>porcentaje</w:t>
-      </w:r>
-      <w:proofErr w:type="gramEnd"/>
+          <w:lang w:val="es-ES"/>
+        </w:rPr>
+        <w:t>"peso"</w:t>
+      </w:r>
+      <w:r>
+        <w:rPr>
+          <w:rStyle w:val="HTMLCode"/>
+          <w:rFonts w:eastAsiaTheme="majorEastAsia"/>
+          <w:color w:val="FFFFFF"/>
+          <w:lang w:val="es-ES"/>
+        </w:rPr>
+        <w:t xml:space="preserve">: </w:t>
+      </w:r>
+      <w:r>
+        <w:rPr>
+          <w:rStyle w:val="HTMLCode"/>
+          <w:rFonts w:eastAsiaTheme="majorEastAsia"/>
+          <w:color w:val="D36363"/>
+          <w:lang w:val="es-ES"/>
+        </w:rPr>
+        <w:t>51</w:t>
+      </w:r>
+      <w:r>
+        <w:rPr>
+          <w:rStyle w:val="HTMLCode"/>
+          <w:rFonts w:eastAsiaTheme="majorEastAsia"/>
+          <w:color w:val="FFFFFF"/>
+          <w:lang w:val="es-ES"/>
+        </w:rPr>
+        <w:t>,</w:t>
+      </w:r>
+    </w:p>
+    <w:p>
+      <w:pPr>
+        <w:pStyle w:val="HTMLPreformatted"/>
+        <w:shd w:val="clear" w:color="auto" w:fill="333333"/>
+        <w:rPr>
+          <w:rStyle w:val="HTMLCode"/>
+          <w:rFonts w:eastAsiaTheme="majorEastAsia"/>
+          <w:color w:val="FFFFFF"/>
+          <w:lang w:val="es-ES"/>
+        </w:rPr>
+      </w:pPr>
+      <w:r>
+        <w:rPr>
+          <w:rStyle w:val="HTMLCode"/>
+          <w:rFonts w:eastAsiaTheme="majorEastAsia"/>
+          <w:color w:val="FFFFFF"/>
+          <w:lang w:val="es-ES"/>
+        </w:rPr>
+        <w:t xml:space="preserve">    </w:t>
+      </w:r>
       <w:r>
         <w:rPr>
           <w:rStyle w:val="hljs-attr"/>
           <w:color w:val="FFFFFF"/>
-        </w:rPr>
-        <w:t>_grasa</w:t>
-      </w:r>
-      <w:proofErr w:type="spellEnd"/>
+          <w:lang w:val="es-ES"/>
+        </w:rPr>
+        <w:t>"altura"</w:t>
+      </w:r>
+      <w:r>
+        <w:rPr>
+          <w:rStyle w:val="HTMLCode"/>
+          <w:rFonts w:eastAsiaTheme="majorEastAsia"/>
+          <w:color w:val="FFFFFF"/>
+          <w:lang w:val="es-ES"/>
+        </w:rPr>
+        <w:t xml:space="preserve">: </w:t>
+      </w:r>
+      <w:r>
+        <w:rPr>
+          <w:rStyle w:val="HTMLCode"/>
+          <w:rFonts w:eastAsiaTheme="majorEastAsia"/>
+          <w:color w:val="D36363"/>
+          <w:lang w:val="es-ES"/>
+        </w:rPr>
+        <w:t>170</w:t>
+      </w:r>
+      <w:r>
+        <w:rPr>
+          <w:rStyle w:val="HTMLCode"/>
+          <w:rFonts w:eastAsiaTheme="majorEastAsia"/>
+          <w:color w:val="FFFFFF"/>
+          <w:lang w:val="es-ES"/>
+        </w:rPr>
+        <w:t>,</w:t>
+      </w:r>
+    </w:p>
+    <w:p>
+      <w:pPr>
+        <w:pStyle w:val="HTMLPreformatted"/>
+        <w:shd w:val="clear" w:color="auto" w:fill="333333"/>
+        <w:rPr>
+          <w:rStyle w:val="HTMLCode"/>
+          <w:rFonts w:eastAsiaTheme="majorEastAsia"/>
+          <w:color w:val="FFFFFF"/>
+          <w:lang w:val="es-ES"/>
+        </w:rPr>
+      </w:pPr>
+      <w:r>
+        <w:rPr>
+          <w:rStyle w:val="HTMLCode"/>
+          <w:rFonts w:eastAsiaTheme="majorEastAsia"/>
+          <w:color w:val="FFFFFF"/>
+          <w:lang w:val="es-ES"/>
+        </w:rPr>
+        <w:t xml:space="preserve">    </w:t>
+      </w:r>
       <w:r>
         <w:rPr>
           <w:rStyle w:val="hljs-attr"/>
           <w:color w:val="FFFFFF"/>
-        </w:rPr>
-        <w:t>"</w:t>
-      </w:r>
-      <w:r>
-        <w:rPr>
-          <w:rStyle w:val="HTMLCode"/>
-          <w:rFonts w:eastAsiaTheme="majorEastAsia"/>
-          <w:color w:val="FFFFFF"/>
+          <w:lang w:val="es-ES"/>
+        </w:rPr>
+        <w:t>"cintura"</w:t>
+      </w:r>
+      <w:r>
+        <w:rPr>
+          <w:rStyle w:val="HTMLCode"/>
+          <w:rFonts w:eastAsiaTheme="majorEastAsia"/>
+          <w:color w:val="FFFFFF"/>
+          <w:lang w:val="es-ES"/>
         </w:rPr>
         <w:t xml:space="preserve">: </w:t>
       </w:r>
@@ -34775,17 +34991,66 @@
           <w:rStyle w:val="HTMLCode"/>
           <w:rFonts w:eastAsiaTheme="majorEastAsia"/>
           <w:color w:val="D36363"/>
+          <w:lang w:val="es-ES"/>
+        </w:rPr>
+        <w:t>61</w:t>
+      </w:r>
+      <w:r>
+        <w:rPr>
+          <w:rStyle w:val="HTMLCode"/>
+          <w:rFonts w:eastAsiaTheme="majorEastAsia"/>
+          <w:color w:val="FFFFFF"/>
+          <w:lang w:val="es-ES"/>
+        </w:rPr>
+        <w:t>,</w:t>
+      </w:r>
+    </w:p>
+    <w:p>
+      <w:pPr>
+        <w:pStyle w:val="HTMLPreformatted"/>
+        <w:shd w:val="clear" w:color="auto" w:fill="333333"/>
+        <w:rPr>
+          <w:rStyle w:val="HTMLCode"/>
+          <w:rFonts w:eastAsiaTheme="majorEastAsia"/>
+          <w:color w:val="FFFFFF"/>
+          <w:lang w:val="es-ES"/>
+        </w:rPr>
+      </w:pPr>
+      <w:r>
+        <w:rPr>
+          <w:rStyle w:val="HTMLCode"/>
+          <w:rFonts w:eastAsiaTheme="majorEastAsia"/>
+          <w:color w:val="FFFFFF"/>
+          <w:lang w:val="es-ES"/>
+        </w:rPr>
+        <w:t xml:space="preserve">    </w:t>
+      </w:r>
+      <w:r>
+        <w:rPr>
+          <w:rStyle w:val="hljs-attr"/>
+          <w:color w:val="FFFFFF"/>
+          <w:lang w:val="es-ES"/>
+        </w:rPr>
+        <w:t>"cuello"</w:t>
+      </w:r>
+      <w:r>
+        <w:rPr>
+          <w:rStyle w:val="HTMLCode"/>
+          <w:rFonts w:eastAsiaTheme="majorEastAsia"/>
+          <w:color w:val="FFFFFF"/>
+          <w:lang w:val="es-ES"/>
+        </w:rPr>
+        <w:t xml:space="preserve">: </w:t>
+      </w:r>
+      <w:r>
+        <w:rPr>
+          <w:rStyle w:val="HTMLCode"/>
+          <w:rFonts w:eastAsiaTheme="majorEastAsia"/>
+          <w:color w:val="D36363"/>
+          <w:lang w:val="es-ES"/>
         </w:rPr>
         <w:t>21</w:t>
       </w:r>
-      <w:r>
-        <w:rPr>
-          <w:rStyle w:val="HTMLCode"/>
-          <w:rFonts w:eastAsiaTheme="majorEastAsia"/>
-          <w:color w:val="FFFFFF"/>
-        </w:rPr>
-        <w:t>,</w:t>
-      </w:r>
     </w:p>
     <w:p>
       <w:pPr>
@@ -34795,62 +35060,17 @@
           <w:rStyle w:val="HTMLCode"/>
           <w:rFonts w:eastAsiaTheme="majorEastAsia"/>
           <w:color w:val="FFFFFF"/>
-        </w:rPr>
-      </w:pPr>
-      <w:r>
-        <w:rPr>
-          <w:rStyle w:val="HTMLCode"/>
-          <w:rFonts w:eastAsiaTheme="majorEastAsia"/>
-          <w:color w:val="FFFFFF"/>
-        </w:rPr>
-        <w:t xml:space="preserve">    </w:t>
-      </w:r>
-      <w:r>
-        <w:rPr>
-          <w:rStyle w:val="hljs-attr"/>
-          <w:color w:val="FFFFFF"/>
-        </w:rPr>
-        <w:t>"</w:t>
-      </w:r>
-      <w:proofErr w:type="spellStart"/>
-      <w:r>
-        <w:rPr>
-          <w:rStyle w:val="hljs-attr"/>
-          <w:color w:val="FFFFFF"/>
-        </w:rPr>
-        <w:t>cadera</w:t>
-      </w:r>
-      <w:proofErr w:type="spellEnd"/>
-      <w:r>
-        <w:rPr>
-          <w:rStyle w:val="hljs-attr"/>
-          <w:color w:val="FFFFFF"/>
-        </w:rPr>
-        <w:t>"</w:t>
-      </w:r>
-      <w:r>
-        <w:rPr>
-          <w:rStyle w:val="HTMLCode"/>
-          <w:rFonts w:eastAsiaTheme="majorEastAsia"/>
-          <w:color w:val="FFFFFF"/>
-        </w:rPr>
-        <w:t xml:space="preserve">: </w:t>
-      </w:r>
-      <w:r>
-        <w:rPr>
-          <w:rStyle w:val="HTMLCode"/>
-          <w:rFonts w:eastAsiaTheme="majorEastAsia"/>
-          <w:color w:val="D36363"/>
-        </w:rPr>
-        <w:t>11</w:t>
-      </w:r>
-      <w:r>
-        <w:rPr>
-          <w:rStyle w:val="HTMLCode"/>
-          <w:rFonts w:eastAsiaTheme="majorEastAsia"/>
-          <w:color w:val="FFFFFF"/>
-        </w:rPr>
-        <w:t>,</w:t>
+          <w:lang w:val="es-ES"/>
+        </w:rPr>
+      </w:pPr>
+      <w:r>
+        <w:rPr>
+          <w:rStyle w:val="HTMLCode"/>
+          <w:rFonts w:eastAsiaTheme="majorEastAsia"/>
+          <w:color w:val="FFFFFF"/>
+          <w:lang w:val="es-ES"/>
+        </w:rPr>
+        <w:t xml:space="preserve">  }</w:t>
       </w:r>
     </w:p>
     <w:p>
@@ -34858,274 +35078,17 @@
         <w:pStyle w:val="HTMLPreformatted"/>
         <w:shd w:val="clear" w:color="auto" w:fill="333333"/>
         <w:rPr>
-          <w:rStyle w:val="HTMLCode"/>
-          <w:rFonts w:eastAsiaTheme="majorEastAsia"/>
-          <w:color w:val="FFFFFF"/>
-        </w:rPr>
-      </w:pPr>
-      <w:r>
-        <w:rPr>
-          <w:rStyle w:val="HTMLCode"/>
-          <w:rFonts w:eastAsiaTheme="majorEastAsia"/>
-          <w:color w:val="FFFFFF"/>
-        </w:rPr>
-        <w:t xml:space="preserve">    </w:t>
-      </w:r>
-      <w:r>
-        <w:rPr>
-          <w:rStyle w:val="hljs-attr"/>
-          <w:color w:val="FFFFFF"/>
-        </w:rPr>
-        <w:t>"peso"</w:t>
-      </w:r>
-      <w:r>
-        <w:rPr>
-          <w:rStyle w:val="HTMLCode"/>
-          <w:rFonts w:eastAsiaTheme="majorEastAsia"/>
-          <w:color w:val="FFFFFF"/>
-        </w:rPr>
-        <w:t xml:space="preserve">: </w:t>
-      </w:r>
-      <w:r>
-        <w:rPr>
-          <w:rStyle w:val="HTMLCode"/>
-          <w:rFonts w:eastAsiaTheme="majorEastAsia"/>
-          <w:color w:val="D36363"/>
-        </w:rPr>
-        <w:t>51</w:t>
-      </w:r>
-      <w:r>
-        <w:rPr>
-          <w:rStyle w:val="HTMLCode"/>
-          <w:rFonts w:eastAsiaTheme="majorEastAsia"/>
-          <w:color w:val="FFFFFF"/>
-        </w:rPr>
-        <w:t>,</w:t>
-      </w:r>
-    </w:p>
-    <w:p>
-      <w:pPr>
-        <w:pStyle w:val="HTMLPreformatted"/>
-        <w:shd w:val="clear" w:color="auto" w:fill="333333"/>
-        <w:rPr>
-          <w:rStyle w:val="HTMLCode"/>
-          <w:rFonts w:eastAsiaTheme="majorEastAsia"/>
-          <w:color w:val="FFFFFF"/>
-        </w:rPr>
-      </w:pPr>
-      <w:r>
-        <w:rPr>
-          <w:rStyle w:val="HTMLCode"/>
-          <w:rFonts w:eastAsiaTheme="majorEastAsia"/>
-          <w:color w:val="FFFFFF"/>
-        </w:rPr>
-        <w:t xml:space="preserve">    </w:t>
-      </w:r>
-      <w:r>
-        <w:rPr>
-          <w:rStyle w:val="hljs-attr"/>
-          <w:color w:val="FFFFFF"/>
-        </w:rPr>
-        <w:t>"</w:t>
-      </w:r>
-      <w:proofErr w:type="spellStart"/>
-      <w:r>
-        <w:rPr>
-          <w:rStyle w:val="hljs-attr"/>
-          <w:color w:val="FFFFFF"/>
-        </w:rPr>
-        <w:t>altura</w:t>
-      </w:r>
-      <w:proofErr w:type="spellEnd"/>
-      <w:r>
-        <w:rPr>
-          <w:rStyle w:val="hljs-attr"/>
-          <w:color w:val="FFFFFF"/>
-        </w:rPr>
-        <w:t>"</w:t>
-      </w:r>
-      <w:r>
-        <w:rPr>
-          <w:rStyle w:val="HTMLCode"/>
-          <w:rFonts w:eastAsiaTheme="majorEastAsia"/>
-          <w:color w:val="FFFFFF"/>
-        </w:rPr>
-        <w:t xml:space="preserve">: </w:t>
-      </w:r>
-      <w:r>
-        <w:rPr>
-          <w:rStyle w:val="HTMLCode"/>
-          <w:rFonts w:eastAsiaTheme="majorEastAsia"/>
-          <w:color w:val="D36363"/>
-        </w:rPr>
-        <w:t>170</w:t>
-      </w:r>
-      <w:r>
-        <w:rPr>
-          <w:rStyle w:val="HTMLCode"/>
-          <w:rFonts w:eastAsiaTheme="majorEastAsia"/>
-          <w:color w:val="FFFFFF"/>
-        </w:rPr>
-        <w:t>,</w:t>
-      </w:r>
-    </w:p>
-    <w:p>
-      <w:pPr>
-        <w:pStyle w:val="HTMLPreformatted"/>
-        <w:shd w:val="clear" w:color="auto" w:fill="333333"/>
-        <w:rPr>
-          <w:rStyle w:val="HTMLCode"/>
-          <w:rFonts w:eastAsiaTheme="majorEastAsia"/>
-          <w:color w:val="FFFFFF"/>
-        </w:rPr>
-      </w:pPr>
-      <w:r>
-        <w:rPr>
-          <w:rStyle w:val="HTMLCode"/>
-          <w:rFonts w:eastAsiaTheme="majorEastAsia"/>
-          <w:color w:val="FFFFFF"/>
-        </w:rPr>
-        <w:t xml:space="preserve">    </w:t>
-      </w:r>
-      <w:r>
-        <w:rPr>
-          <w:rStyle w:val="hljs-attr"/>
-          <w:color w:val="FFFFFF"/>
-        </w:rPr>
-        <w:t>"</w:t>
-      </w:r>
-      <w:proofErr w:type="spellStart"/>
-      <w:r>
-        <w:rPr>
-          <w:rStyle w:val="hljs-attr"/>
-          <w:color w:val="FFFFFF"/>
-        </w:rPr>
-        <w:t>cintura</w:t>
-      </w:r>
-      <w:proofErr w:type="spellEnd"/>
-      <w:r>
-        <w:rPr>
-          <w:rStyle w:val="hljs-attr"/>
-          <w:color w:val="FFFFFF"/>
-        </w:rPr>
-        <w:t>"</w:t>
-      </w:r>
-      <w:r>
-        <w:rPr>
-          <w:rStyle w:val="HTMLCode"/>
-          <w:rFonts w:eastAsiaTheme="majorEastAsia"/>
-          <w:color w:val="FFFFFF"/>
-        </w:rPr>
-        <w:t xml:space="preserve">: </w:t>
-      </w:r>
-      <w:r>
-        <w:rPr>
-          <w:rStyle w:val="HTMLCode"/>
-          <w:rFonts w:eastAsiaTheme="majorEastAsia"/>
-          <w:color w:val="D36363"/>
-        </w:rPr>
-        <w:t>61</w:t>
-      </w:r>
-      <w:r>
-        <w:rPr>
-          <w:rStyle w:val="HTMLCode"/>
-          <w:rFonts w:eastAsiaTheme="majorEastAsia"/>
-          <w:color w:val="FFFFFF"/>
-        </w:rPr>
-        <w:t>,</w:t>
-      </w:r>
-    </w:p>
-    <w:p>
-      <w:pPr>
-        <w:pStyle w:val="HTMLPreformatted"/>
-        <w:shd w:val="clear" w:color="auto" w:fill="333333"/>
-        <w:rPr>
-          <w:rStyle w:val="HTMLCode"/>
-          <w:rFonts w:eastAsiaTheme="majorEastAsia"/>
-          <w:color w:val="FFFFFF"/>
-        </w:rPr>
-      </w:pPr>
-      <w:r>
-        <w:rPr>
-          <w:rStyle w:val="HTMLCode"/>
-          <w:rFonts w:eastAsiaTheme="majorEastAsia"/>
-          <w:color w:val="FFFFFF"/>
-        </w:rPr>
-        <w:t xml:space="preserve">    </w:t>
-      </w:r>
-      <w:r>
-        <w:rPr>
-          <w:rStyle w:val="hljs-attr"/>
-          <w:color w:val="FFFFFF"/>
-        </w:rPr>
-        <w:t>"</w:t>
-      </w:r>
-      <w:proofErr w:type="spellStart"/>
-      <w:r>
-        <w:rPr>
-          <w:rStyle w:val="hljs-attr"/>
-          <w:color w:val="FFFFFF"/>
-        </w:rPr>
-        <w:t>cuello</w:t>
-      </w:r>
-      <w:proofErr w:type="spellEnd"/>
-      <w:r>
-        <w:rPr>
-          <w:rStyle w:val="hljs-attr"/>
-          <w:color w:val="FFFFFF"/>
-        </w:rPr>
-        <w:t>"</w:t>
-      </w:r>
-      <w:r>
-        <w:rPr>
-          <w:rStyle w:val="HTMLCode"/>
-          <w:rFonts w:eastAsiaTheme="majorEastAsia"/>
-          <w:color w:val="FFFFFF"/>
-        </w:rPr>
-        <w:t xml:space="preserve">: </w:t>
-      </w:r>
-      <w:r>
-        <w:rPr>
-          <w:rStyle w:val="HTMLCode"/>
-          <w:rFonts w:eastAsiaTheme="majorEastAsia"/>
-          <w:color w:val="D36363"/>
-        </w:rPr>
-        <w:t>21</w:t>
-      </w:r>
-    </w:p>
-    <w:p>
-      <w:pPr>
-        <w:pStyle w:val="HTMLPreformatted"/>
-        <w:shd w:val="clear" w:color="auto" w:fill="333333"/>
-        <w:rPr>
-          <w:rStyle w:val="HTMLCode"/>
-          <w:rFonts w:eastAsiaTheme="majorEastAsia"/>
-          <w:color w:val="FFFFFF"/>
-        </w:rPr>
-      </w:pPr>
-      <w:r>
-        <w:rPr>
-          <w:rStyle w:val="HTMLCode"/>
-          <w:rFonts w:eastAsiaTheme="majorEastAsia"/>
-          <w:color w:val="FFFFFF"/>
-        </w:rPr>
-        <w:t xml:space="preserve">  }</w:t>
-      </w:r>
-    </w:p>
-    <w:p>
-      <w:pPr>
-        <w:pStyle w:val="HTMLPreformatted"/>
-        <w:shd w:val="clear" w:color="auto" w:fill="333333"/>
-        <w:rPr>
-          <w:rFonts w:eastAsiaTheme="majorEastAsia"/>
-          <w:color w:val="FFFFFF"/>
-        </w:rPr>
-      </w:pPr>
-      <w:r>
-        <w:rPr>
-          <w:rStyle w:val="HTMLCode"/>
-          <w:rFonts w:eastAsiaTheme="majorEastAsia"/>
-          <w:color w:val="FFFFFF"/>
+          <w:rFonts w:eastAsiaTheme="majorEastAsia"/>
+          <w:color w:val="FFFFFF"/>
+          <w:lang w:val="es-ES"/>
+        </w:rPr>
+      </w:pPr>
+      <w:r>
+        <w:rPr>
+          <w:rStyle w:val="HTMLCode"/>
+          <w:rFonts w:eastAsiaTheme="majorEastAsia"/>
+          <w:color w:val="FFFFFF"/>
+          <w:lang w:val="es-ES"/>
         </w:rPr>
         <w:t>]</w:t>
       </w:r>
@@ -35141,19 +35104,16 @@
     <w:p>
       <w:pPr>
         <w:pStyle w:val="Heading2"/>
-      </w:pPr>
-      <w:r>
+        <w:rPr>
+          <w:lang w:val="es-ES"/>
+        </w:rPr>
+      </w:pPr>
+      <w:r>
+        <w:rPr>
+          <w:lang w:val="es-ES"/>
+        </w:rPr>
         <w:lastRenderedPageBreak/>
-        <w:t xml:space="preserve">GET </w:t>
-      </w:r>
-      <w:r>
-        <w:t xml:space="preserve">ULTIMAS </w:t>
-      </w:r>
-      <w:r>
-        <w:t>MEDIDAS</w:t>
-      </w:r>
-      <w:r>
-        <w:t xml:space="preserve"> BY ID:</w:t>
+        <w:t>GET ULTIMAS MEDIDAS BY ID:</w:t>
       </w:r>
     </w:p>
     <w:p>
@@ -36976,6 +36936,1155 @@
         </w:rPr>
         <w:t>]</w:t>
       </w:r>
+    </w:p>
+    <w:p>
+      <w:pPr>
+        <w:spacing w:line="259" w:lineRule="auto"/>
+        <w:jc w:val="left"/>
+        <w:rPr>
+          <w:rFonts w:cs="Open Sans"/>
+          <w:lang w:val="es-US"/>
+        </w:rPr>
+      </w:pPr>
+      <w:r>
+        <w:rPr>
+          <w:rFonts w:cs="Open Sans"/>
+          <w:lang w:val="es-US"/>
+        </w:rPr>
+        <w:br w:type="page"/>
+      </w:r>
+    </w:p>
+    <w:p>
+      <w:pPr>
+        <w:pStyle w:val="Heading2"/>
+      </w:pPr>
+      <w:r>
+        <w:lastRenderedPageBreak/>
+        <w:t xml:space="preserve">GET ALL </w:t>
+      </w:r>
+      <w:r>
+        <w:t>MY CLIENTS (NUTRICISIONISTA)</w:t>
+      </w:r>
+      <w:r>
+        <w:t>:</w:t>
+      </w:r>
+    </w:p>
+    <w:p>
+      <w:pPr>
+        <w:pStyle w:val="ListParagraph"/>
+        <w:numPr>
+          <w:ilvl w:val="0"/>
+          <w:numId w:val="3"/>
+        </w:numPr>
+        <w:rPr>
+          <w:rFonts w:cs="Open Sans"/>
+        </w:rPr>
+      </w:pPr>
+      <w:proofErr w:type="spellStart"/>
+      <w:r>
+        <w:rPr>
+          <w:rFonts w:cs="Open Sans"/>
+          <w:b/>
+          <w:bCs/>
+        </w:rPr>
+        <w:t>RequestType</w:t>
+      </w:r>
+      <w:proofErr w:type="spellEnd"/>
+      <w:r>
+        <w:rPr>
+          <w:rFonts w:cs="Open Sans"/>
+          <w:b/>
+          <w:bCs/>
+        </w:rPr>
+        <w:t>:</w:t>
+      </w:r>
+      <w:r>
+        <w:rPr>
+          <w:rFonts w:cs="Open Sans"/>
+        </w:rPr>
+        <w:t xml:space="preserve"> GET</w:t>
+      </w:r>
+    </w:p>
+    <w:p>
+      <w:pPr>
+        <w:pStyle w:val="ListParagraph"/>
+        <w:numPr>
+          <w:ilvl w:val="0"/>
+          <w:numId w:val="3"/>
+        </w:numPr>
+        <w:jc w:val="left"/>
+        <w:rPr>
+          <w:rFonts w:cs="Open Sans"/>
+        </w:rPr>
+      </w:pPr>
+      <w:r>
+        <w:rPr>
+          <w:rFonts w:cs="Open Sans"/>
+          <w:b/>
+          <w:bCs/>
+        </w:rPr>
+        <w:t>Request URL:</w:t>
+      </w:r>
+      <w:r>
+        <w:rPr>
+          <w:rFonts w:cs="Open Sans"/>
+        </w:rPr>
+        <w:t xml:space="preserve"> </w:t>
+      </w:r>
+      <w:hyperlink r:id="rId43" w:history="1">
+        <w:r>
+          <w:rPr>
+            <w:rStyle w:val="Hyperlink"/>
+            <w:rFonts w:cs="Open Sans"/>
+          </w:rPr>
+          <w:t>https://nutritec.azurewebsites.net/Nutricionista/getAllMyClients?id_nutricionista=2</w:t>
+        </w:r>
+      </w:hyperlink>
+    </w:p>
+    <w:p>
+      <w:pPr>
+        <w:pStyle w:val="ListParagraph"/>
+        <w:numPr>
+          <w:ilvl w:val="0"/>
+          <w:numId w:val="3"/>
+        </w:numPr>
+        <w:rPr>
+          <w:rFonts w:cs="Open Sans"/>
+          <w:lang w:val="es-US"/>
+        </w:rPr>
+      </w:pPr>
+      <w:r>
+        <w:rPr>
+          <w:rFonts w:cs="Open Sans"/>
+          <w:b/>
+          <w:bCs/>
+          <w:lang w:val="es-US"/>
+        </w:rPr>
+        <w:t xml:space="preserve">Response </w:t>
+      </w:r>
+      <w:proofErr w:type="spellStart"/>
+      <w:r>
+        <w:rPr>
+          <w:rFonts w:cs="Open Sans"/>
+          <w:b/>
+          <w:bCs/>
+          <w:lang w:val="es-US"/>
+        </w:rPr>
+        <w:t>body</w:t>
+      </w:r>
+      <w:proofErr w:type="spellEnd"/>
+      <w:r>
+        <w:rPr>
+          <w:rFonts w:cs="Open Sans"/>
+          <w:b/>
+          <w:bCs/>
+          <w:lang w:val="es-US"/>
+        </w:rPr>
+        <w:t>:</w:t>
+      </w:r>
+      <w:r>
+        <w:rPr>
+          <w:rFonts w:cs="Open Sans"/>
+          <w:lang w:val="es-US"/>
+        </w:rPr>
+        <w:t xml:space="preserve"> </w:t>
+      </w:r>
+    </w:p>
+    <w:p>
+      <w:pPr>
+        <w:shd w:val="clear" w:color="auto" w:fill="333333"/>
+        <w:tabs>
+          <w:tab w:val="left" w:pos="916"/>
+          <w:tab w:val="left" w:pos="1832"/>
+          <w:tab w:val="left" w:pos="2748"/>
+          <w:tab w:val="left" w:pos="3664"/>
+          <w:tab w:val="left" w:pos="4580"/>
+          <w:tab w:val="left" w:pos="5496"/>
+          <w:tab w:val="left" w:pos="6412"/>
+          <w:tab w:val="left" w:pos="7328"/>
+          <w:tab w:val="left" w:pos="8244"/>
+          <w:tab w:val="left" w:pos="9160"/>
+          <w:tab w:val="left" w:pos="10076"/>
+          <w:tab w:val="left" w:pos="10992"/>
+          <w:tab w:val="left" w:pos="11908"/>
+          <w:tab w:val="left" w:pos="12824"/>
+          <w:tab w:val="left" w:pos="13740"/>
+          <w:tab w:val="left" w:pos="14656"/>
+        </w:tabs>
+        <w:spacing w:after="0" w:line="240" w:lineRule="auto"/>
+        <w:jc w:val="left"/>
+        <w:rPr>
+          <w:rFonts w:ascii="Courier New" w:eastAsia="Times New Roman" w:hAnsi="Courier New" w:cs="Courier New"/>
+          <w:color w:val="FFFFFF"/>
+          <w:sz w:val="20"/>
+          <w:szCs w:val="20"/>
+          <w:lang w:val="es-ES"/>
+        </w:rPr>
+      </w:pPr>
+      <w:r>
+        <w:rPr>
+          <w:rFonts w:ascii="Courier New" w:eastAsia="Times New Roman" w:hAnsi="Courier New" w:cs="Courier New"/>
+          <w:color w:val="FFFFFF"/>
+          <w:sz w:val="20"/>
+          <w:szCs w:val="20"/>
+          <w:lang w:val="es-ES"/>
+        </w:rPr>
+        <w:t>[</w:t>
+      </w:r>
+    </w:p>
+    <w:p>
+      <w:pPr>
+        <w:shd w:val="clear" w:color="auto" w:fill="333333"/>
+        <w:tabs>
+          <w:tab w:val="left" w:pos="916"/>
+          <w:tab w:val="left" w:pos="1832"/>
+          <w:tab w:val="left" w:pos="2748"/>
+          <w:tab w:val="left" w:pos="3664"/>
+          <w:tab w:val="left" w:pos="4580"/>
+          <w:tab w:val="left" w:pos="5496"/>
+          <w:tab w:val="left" w:pos="6412"/>
+          <w:tab w:val="left" w:pos="7328"/>
+          <w:tab w:val="left" w:pos="8244"/>
+          <w:tab w:val="left" w:pos="9160"/>
+          <w:tab w:val="left" w:pos="10076"/>
+          <w:tab w:val="left" w:pos="10992"/>
+          <w:tab w:val="left" w:pos="11908"/>
+          <w:tab w:val="left" w:pos="12824"/>
+          <w:tab w:val="left" w:pos="13740"/>
+          <w:tab w:val="left" w:pos="14656"/>
+        </w:tabs>
+        <w:spacing w:after="0" w:line="240" w:lineRule="auto"/>
+        <w:jc w:val="left"/>
+        <w:rPr>
+          <w:rFonts w:ascii="Courier New" w:eastAsia="Times New Roman" w:hAnsi="Courier New" w:cs="Courier New"/>
+          <w:color w:val="FFFFFF"/>
+          <w:sz w:val="20"/>
+          <w:szCs w:val="20"/>
+          <w:lang w:val="es-ES"/>
+        </w:rPr>
+      </w:pPr>
+      <w:r>
+        <w:rPr>
+          <w:rFonts w:ascii="Courier New" w:eastAsia="Times New Roman" w:hAnsi="Courier New" w:cs="Courier New"/>
+          <w:color w:val="FFFFFF"/>
+          <w:sz w:val="20"/>
+          <w:szCs w:val="20"/>
+          <w:lang w:val="es-ES"/>
+        </w:rPr>
+        <w:t xml:space="preserve">  {</w:t>
+      </w:r>
+    </w:p>
+    <w:p>
+      <w:pPr>
+        <w:shd w:val="clear" w:color="auto" w:fill="333333"/>
+        <w:tabs>
+          <w:tab w:val="left" w:pos="916"/>
+          <w:tab w:val="left" w:pos="1832"/>
+          <w:tab w:val="left" w:pos="2748"/>
+          <w:tab w:val="left" w:pos="3664"/>
+          <w:tab w:val="left" w:pos="4580"/>
+          <w:tab w:val="left" w:pos="5496"/>
+          <w:tab w:val="left" w:pos="6412"/>
+          <w:tab w:val="left" w:pos="7328"/>
+          <w:tab w:val="left" w:pos="8244"/>
+          <w:tab w:val="left" w:pos="9160"/>
+          <w:tab w:val="left" w:pos="10076"/>
+          <w:tab w:val="left" w:pos="10992"/>
+          <w:tab w:val="left" w:pos="11908"/>
+          <w:tab w:val="left" w:pos="12824"/>
+          <w:tab w:val="left" w:pos="13740"/>
+          <w:tab w:val="left" w:pos="14656"/>
+        </w:tabs>
+        <w:spacing w:after="0" w:line="240" w:lineRule="auto"/>
+        <w:jc w:val="left"/>
+        <w:rPr>
+          <w:rFonts w:ascii="Courier New" w:eastAsia="Times New Roman" w:hAnsi="Courier New" w:cs="Courier New"/>
+          <w:color w:val="FFFFFF"/>
+          <w:sz w:val="20"/>
+          <w:szCs w:val="20"/>
+          <w:lang w:val="es-ES"/>
+        </w:rPr>
+      </w:pPr>
+      <w:r>
+        <w:rPr>
+          <w:rFonts w:ascii="Courier New" w:eastAsia="Times New Roman" w:hAnsi="Courier New" w:cs="Courier New"/>
+          <w:color w:val="FFFFFF"/>
+          <w:sz w:val="20"/>
+          <w:szCs w:val="20"/>
+          <w:lang w:val="es-ES"/>
+        </w:rPr>
+        <w:t xml:space="preserve">    "id": </w:t>
+      </w:r>
+      <w:r>
+        <w:rPr>
+          <w:rFonts w:ascii="Courier New" w:eastAsia="Times New Roman" w:hAnsi="Courier New" w:cs="Courier New"/>
+          <w:color w:val="D36363"/>
+          <w:sz w:val="20"/>
+          <w:szCs w:val="20"/>
+          <w:lang w:val="es-ES"/>
+        </w:rPr>
+        <w:t>1</w:t>
+      </w:r>
+      <w:r>
+        <w:rPr>
+          <w:rFonts w:ascii="Courier New" w:eastAsia="Times New Roman" w:hAnsi="Courier New" w:cs="Courier New"/>
+          <w:color w:val="FFFFFF"/>
+          <w:sz w:val="20"/>
+          <w:szCs w:val="20"/>
+          <w:lang w:val="es-ES"/>
+        </w:rPr>
+        <w:t>,</w:t>
+      </w:r>
+    </w:p>
+    <w:p>
+      <w:pPr>
+        <w:shd w:val="clear" w:color="auto" w:fill="333333"/>
+        <w:tabs>
+          <w:tab w:val="left" w:pos="916"/>
+          <w:tab w:val="left" w:pos="1832"/>
+          <w:tab w:val="left" w:pos="2748"/>
+          <w:tab w:val="left" w:pos="3664"/>
+          <w:tab w:val="left" w:pos="4580"/>
+          <w:tab w:val="left" w:pos="5496"/>
+          <w:tab w:val="left" w:pos="6412"/>
+          <w:tab w:val="left" w:pos="7328"/>
+          <w:tab w:val="left" w:pos="8244"/>
+          <w:tab w:val="left" w:pos="9160"/>
+          <w:tab w:val="left" w:pos="10076"/>
+          <w:tab w:val="left" w:pos="10992"/>
+          <w:tab w:val="left" w:pos="11908"/>
+          <w:tab w:val="left" w:pos="12824"/>
+          <w:tab w:val="left" w:pos="13740"/>
+          <w:tab w:val="left" w:pos="14656"/>
+        </w:tabs>
+        <w:spacing w:after="0" w:line="240" w:lineRule="auto"/>
+        <w:jc w:val="left"/>
+        <w:rPr>
+          <w:rFonts w:ascii="Courier New" w:eastAsia="Times New Roman" w:hAnsi="Courier New" w:cs="Courier New"/>
+          <w:color w:val="FFFFFF"/>
+          <w:sz w:val="20"/>
+          <w:szCs w:val="20"/>
+          <w:lang w:val="es-ES"/>
+        </w:rPr>
+      </w:pPr>
+      <w:r>
+        <w:rPr>
+          <w:rFonts w:ascii="Courier New" w:eastAsia="Times New Roman" w:hAnsi="Courier New" w:cs="Courier New"/>
+          <w:color w:val="FFFFFF"/>
+          <w:sz w:val="20"/>
+          <w:szCs w:val="20"/>
+          <w:lang w:val="es-ES"/>
+        </w:rPr>
+        <w:t xml:space="preserve">    "id_nutricionista": </w:t>
+      </w:r>
+      <w:r>
+        <w:rPr>
+          <w:rFonts w:ascii="Courier New" w:eastAsia="Times New Roman" w:hAnsi="Courier New" w:cs="Courier New"/>
+          <w:color w:val="D36363"/>
+          <w:sz w:val="20"/>
+          <w:szCs w:val="20"/>
+          <w:lang w:val="es-ES"/>
+        </w:rPr>
+        <w:t>1</w:t>
+      </w:r>
+      <w:r>
+        <w:rPr>
+          <w:rFonts w:ascii="Courier New" w:eastAsia="Times New Roman" w:hAnsi="Courier New" w:cs="Courier New"/>
+          <w:color w:val="FFFFFF"/>
+          <w:sz w:val="20"/>
+          <w:szCs w:val="20"/>
+          <w:lang w:val="es-ES"/>
+        </w:rPr>
+        <w:t>,</w:t>
+      </w:r>
+    </w:p>
+    <w:p>
+      <w:pPr>
+        <w:shd w:val="clear" w:color="auto" w:fill="333333"/>
+        <w:tabs>
+          <w:tab w:val="left" w:pos="916"/>
+          <w:tab w:val="left" w:pos="1832"/>
+          <w:tab w:val="left" w:pos="2748"/>
+          <w:tab w:val="left" w:pos="3664"/>
+          <w:tab w:val="left" w:pos="4580"/>
+          <w:tab w:val="left" w:pos="5496"/>
+          <w:tab w:val="left" w:pos="6412"/>
+          <w:tab w:val="left" w:pos="7328"/>
+          <w:tab w:val="left" w:pos="8244"/>
+          <w:tab w:val="left" w:pos="9160"/>
+          <w:tab w:val="left" w:pos="10076"/>
+          <w:tab w:val="left" w:pos="10992"/>
+          <w:tab w:val="left" w:pos="11908"/>
+          <w:tab w:val="left" w:pos="12824"/>
+          <w:tab w:val="left" w:pos="13740"/>
+          <w:tab w:val="left" w:pos="14656"/>
+        </w:tabs>
+        <w:spacing w:after="0" w:line="240" w:lineRule="auto"/>
+        <w:jc w:val="left"/>
+        <w:rPr>
+          <w:rFonts w:ascii="Courier New" w:eastAsia="Times New Roman" w:hAnsi="Courier New" w:cs="Courier New"/>
+          <w:color w:val="FFFFFF"/>
+          <w:sz w:val="20"/>
+          <w:szCs w:val="20"/>
+          <w:lang w:val="es-ES"/>
+        </w:rPr>
+      </w:pPr>
+      <w:r>
+        <w:rPr>
+          <w:rFonts w:ascii="Courier New" w:eastAsia="Times New Roman" w:hAnsi="Courier New" w:cs="Courier New"/>
+          <w:color w:val="FFFFFF"/>
+          <w:sz w:val="20"/>
+          <w:szCs w:val="20"/>
+          <w:lang w:val="es-ES"/>
+        </w:rPr>
+        <w:t xml:space="preserve">    "primer_nombre": </w:t>
+      </w:r>
+      <w:r>
+        <w:rPr>
+          <w:rFonts w:ascii="Courier New" w:eastAsia="Times New Roman" w:hAnsi="Courier New" w:cs="Courier New"/>
+          <w:color w:val="A2FCA2"/>
+          <w:sz w:val="20"/>
+          <w:szCs w:val="20"/>
+          <w:lang w:val="es-ES"/>
+        </w:rPr>
+        <w:t>"Sebastian"</w:t>
+      </w:r>
+      <w:r>
+        <w:rPr>
+          <w:rFonts w:ascii="Courier New" w:eastAsia="Times New Roman" w:hAnsi="Courier New" w:cs="Courier New"/>
+          <w:color w:val="FFFFFF"/>
+          <w:sz w:val="20"/>
+          <w:szCs w:val="20"/>
+          <w:lang w:val="es-ES"/>
+        </w:rPr>
+        <w:t>,</w:t>
+      </w:r>
+    </w:p>
+    <w:p>
+      <w:pPr>
+        <w:shd w:val="clear" w:color="auto" w:fill="333333"/>
+        <w:tabs>
+          <w:tab w:val="left" w:pos="916"/>
+          <w:tab w:val="left" w:pos="1832"/>
+          <w:tab w:val="left" w:pos="2748"/>
+          <w:tab w:val="left" w:pos="3664"/>
+          <w:tab w:val="left" w:pos="4580"/>
+          <w:tab w:val="left" w:pos="5496"/>
+          <w:tab w:val="left" w:pos="6412"/>
+          <w:tab w:val="left" w:pos="7328"/>
+          <w:tab w:val="left" w:pos="8244"/>
+          <w:tab w:val="left" w:pos="9160"/>
+          <w:tab w:val="left" w:pos="10076"/>
+          <w:tab w:val="left" w:pos="10992"/>
+          <w:tab w:val="left" w:pos="11908"/>
+          <w:tab w:val="left" w:pos="12824"/>
+          <w:tab w:val="left" w:pos="13740"/>
+          <w:tab w:val="left" w:pos="14656"/>
+        </w:tabs>
+        <w:spacing w:after="0" w:line="240" w:lineRule="auto"/>
+        <w:jc w:val="left"/>
+        <w:rPr>
+          <w:rFonts w:ascii="Courier New" w:eastAsia="Times New Roman" w:hAnsi="Courier New" w:cs="Courier New"/>
+          <w:color w:val="FFFFFF"/>
+          <w:sz w:val="20"/>
+          <w:szCs w:val="20"/>
+          <w:lang w:val="es-ES"/>
+        </w:rPr>
+      </w:pPr>
+      <w:r>
+        <w:rPr>
+          <w:rFonts w:ascii="Courier New" w:eastAsia="Times New Roman" w:hAnsi="Courier New" w:cs="Courier New"/>
+          <w:color w:val="FFFFFF"/>
+          <w:sz w:val="20"/>
+          <w:szCs w:val="20"/>
+          <w:lang w:val="es-ES"/>
+        </w:rPr>
+        <w:t xml:space="preserve">    "segundo_nombre": </w:t>
+      </w:r>
+      <w:r>
+        <w:rPr>
+          <w:rFonts w:ascii="Courier New" w:eastAsia="Times New Roman" w:hAnsi="Courier New" w:cs="Courier New"/>
+          <w:color w:val="A2FCA2"/>
+          <w:sz w:val="20"/>
+          <w:szCs w:val="20"/>
+          <w:lang w:val="es-ES"/>
+        </w:rPr>
+        <w:t>""</w:t>
+      </w:r>
+      <w:r>
+        <w:rPr>
+          <w:rFonts w:ascii="Courier New" w:eastAsia="Times New Roman" w:hAnsi="Courier New" w:cs="Courier New"/>
+          <w:color w:val="FFFFFF"/>
+          <w:sz w:val="20"/>
+          <w:szCs w:val="20"/>
+          <w:lang w:val="es-ES"/>
+        </w:rPr>
+        <w:t>,</w:t>
+      </w:r>
+    </w:p>
+    <w:p>
+      <w:pPr>
+        <w:shd w:val="clear" w:color="auto" w:fill="333333"/>
+        <w:tabs>
+          <w:tab w:val="left" w:pos="916"/>
+          <w:tab w:val="left" w:pos="1832"/>
+          <w:tab w:val="left" w:pos="2748"/>
+          <w:tab w:val="left" w:pos="3664"/>
+          <w:tab w:val="left" w:pos="4580"/>
+          <w:tab w:val="left" w:pos="5496"/>
+          <w:tab w:val="left" w:pos="6412"/>
+          <w:tab w:val="left" w:pos="7328"/>
+          <w:tab w:val="left" w:pos="8244"/>
+          <w:tab w:val="left" w:pos="9160"/>
+          <w:tab w:val="left" w:pos="10076"/>
+          <w:tab w:val="left" w:pos="10992"/>
+          <w:tab w:val="left" w:pos="11908"/>
+          <w:tab w:val="left" w:pos="12824"/>
+          <w:tab w:val="left" w:pos="13740"/>
+          <w:tab w:val="left" w:pos="14656"/>
+        </w:tabs>
+        <w:spacing w:after="0" w:line="240" w:lineRule="auto"/>
+        <w:jc w:val="left"/>
+        <w:rPr>
+          <w:rFonts w:ascii="Courier New" w:eastAsia="Times New Roman" w:hAnsi="Courier New" w:cs="Courier New"/>
+          <w:color w:val="FFFFFF"/>
+          <w:sz w:val="20"/>
+          <w:szCs w:val="20"/>
+          <w:lang w:val="es-ES"/>
+        </w:rPr>
+      </w:pPr>
+      <w:r>
+        <w:rPr>
+          <w:rFonts w:ascii="Courier New" w:eastAsia="Times New Roman" w:hAnsi="Courier New" w:cs="Courier New"/>
+          <w:color w:val="FFFFFF"/>
+          <w:sz w:val="20"/>
+          <w:szCs w:val="20"/>
+          <w:lang w:val="es-ES"/>
+        </w:rPr>
+        <w:t xml:space="preserve">    "primer_apellido": </w:t>
+      </w:r>
+      <w:r>
+        <w:rPr>
+          <w:rFonts w:ascii="Courier New" w:eastAsia="Times New Roman" w:hAnsi="Courier New" w:cs="Courier New"/>
+          <w:color w:val="A2FCA2"/>
+          <w:sz w:val="20"/>
+          <w:szCs w:val="20"/>
+          <w:lang w:val="es-ES"/>
+        </w:rPr>
+        <w:t>"Mora"</w:t>
+      </w:r>
+      <w:r>
+        <w:rPr>
+          <w:rFonts w:ascii="Courier New" w:eastAsia="Times New Roman" w:hAnsi="Courier New" w:cs="Courier New"/>
+          <w:color w:val="FFFFFF"/>
+          <w:sz w:val="20"/>
+          <w:szCs w:val="20"/>
+          <w:lang w:val="es-ES"/>
+        </w:rPr>
+        <w:t>,</w:t>
+      </w:r>
+    </w:p>
+    <w:p>
+      <w:pPr>
+        <w:shd w:val="clear" w:color="auto" w:fill="333333"/>
+        <w:tabs>
+          <w:tab w:val="left" w:pos="916"/>
+          <w:tab w:val="left" w:pos="1832"/>
+          <w:tab w:val="left" w:pos="2748"/>
+          <w:tab w:val="left" w:pos="3664"/>
+          <w:tab w:val="left" w:pos="4580"/>
+          <w:tab w:val="left" w:pos="5496"/>
+          <w:tab w:val="left" w:pos="6412"/>
+          <w:tab w:val="left" w:pos="7328"/>
+          <w:tab w:val="left" w:pos="8244"/>
+          <w:tab w:val="left" w:pos="9160"/>
+          <w:tab w:val="left" w:pos="10076"/>
+          <w:tab w:val="left" w:pos="10992"/>
+          <w:tab w:val="left" w:pos="11908"/>
+          <w:tab w:val="left" w:pos="12824"/>
+          <w:tab w:val="left" w:pos="13740"/>
+          <w:tab w:val="left" w:pos="14656"/>
+        </w:tabs>
+        <w:spacing w:after="0" w:line="240" w:lineRule="auto"/>
+        <w:jc w:val="left"/>
+        <w:rPr>
+          <w:rFonts w:ascii="Courier New" w:eastAsia="Times New Roman" w:hAnsi="Courier New" w:cs="Courier New"/>
+          <w:color w:val="FFFFFF"/>
+          <w:sz w:val="20"/>
+          <w:szCs w:val="20"/>
+          <w:lang w:val="es-ES"/>
+        </w:rPr>
+      </w:pPr>
+      <w:r>
+        <w:rPr>
+          <w:rFonts w:ascii="Courier New" w:eastAsia="Times New Roman" w:hAnsi="Courier New" w:cs="Courier New"/>
+          <w:color w:val="FFFFFF"/>
+          <w:sz w:val="20"/>
+          <w:szCs w:val="20"/>
+          <w:lang w:val="es-ES"/>
+        </w:rPr>
+        <w:t xml:space="preserve">    "segundo_apellido": </w:t>
+      </w:r>
+      <w:r>
+        <w:rPr>
+          <w:rFonts w:ascii="Courier New" w:eastAsia="Times New Roman" w:hAnsi="Courier New" w:cs="Courier New"/>
+          <w:color w:val="A2FCA2"/>
+          <w:sz w:val="20"/>
+          <w:szCs w:val="20"/>
+          <w:lang w:val="es-ES"/>
+        </w:rPr>
+        <w:t>"Godinez"</w:t>
+      </w:r>
+      <w:r>
+        <w:rPr>
+          <w:rFonts w:ascii="Courier New" w:eastAsia="Times New Roman" w:hAnsi="Courier New" w:cs="Courier New"/>
+          <w:color w:val="FFFFFF"/>
+          <w:sz w:val="20"/>
+          <w:szCs w:val="20"/>
+          <w:lang w:val="es-ES"/>
+        </w:rPr>
+        <w:t>,</w:t>
+      </w:r>
+    </w:p>
+    <w:p>
+      <w:pPr>
+        <w:shd w:val="clear" w:color="auto" w:fill="333333"/>
+        <w:tabs>
+          <w:tab w:val="left" w:pos="916"/>
+          <w:tab w:val="left" w:pos="1832"/>
+          <w:tab w:val="left" w:pos="2748"/>
+          <w:tab w:val="left" w:pos="3664"/>
+          <w:tab w:val="left" w:pos="4580"/>
+          <w:tab w:val="left" w:pos="5496"/>
+          <w:tab w:val="left" w:pos="6412"/>
+          <w:tab w:val="left" w:pos="7328"/>
+          <w:tab w:val="left" w:pos="8244"/>
+          <w:tab w:val="left" w:pos="9160"/>
+          <w:tab w:val="left" w:pos="10076"/>
+          <w:tab w:val="left" w:pos="10992"/>
+          <w:tab w:val="left" w:pos="11908"/>
+          <w:tab w:val="left" w:pos="12824"/>
+          <w:tab w:val="left" w:pos="13740"/>
+          <w:tab w:val="left" w:pos="14656"/>
+        </w:tabs>
+        <w:spacing w:after="0" w:line="240" w:lineRule="auto"/>
+        <w:jc w:val="left"/>
+        <w:rPr>
+          <w:rFonts w:ascii="Courier New" w:eastAsia="Times New Roman" w:hAnsi="Courier New" w:cs="Courier New"/>
+          <w:color w:val="FFFFFF"/>
+          <w:sz w:val="20"/>
+          <w:szCs w:val="20"/>
+          <w:lang w:val="es-ES"/>
+        </w:rPr>
+      </w:pPr>
+      <w:r>
+        <w:rPr>
+          <w:rFonts w:ascii="Courier New" w:eastAsia="Times New Roman" w:hAnsi="Courier New" w:cs="Courier New"/>
+          <w:color w:val="FFFFFF"/>
+          <w:sz w:val="20"/>
+          <w:szCs w:val="20"/>
+          <w:lang w:val="es-ES"/>
+        </w:rPr>
+        <w:t xml:space="preserve">    "email": </w:t>
+      </w:r>
+      <w:r>
+        <w:rPr>
+          <w:rFonts w:ascii="Courier New" w:eastAsia="Times New Roman" w:hAnsi="Courier New" w:cs="Courier New"/>
+          <w:color w:val="A2FCA2"/>
+          <w:sz w:val="20"/>
+          <w:szCs w:val="20"/>
+          <w:lang w:val="es-ES"/>
+        </w:rPr>
+        <w:t>"sebas@gmail.com"</w:t>
+      </w:r>
+      <w:r>
+        <w:rPr>
+          <w:rFonts w:ascii="Courier New" w:eastAsia="Times New Roman" w:hAnsi="Courier New" w:cs="Courier New"/>
+          <w:color w:val="FFFFFF"/>
+          <w:sz w:val="20"/>
+          <w:szCs w:val="20"/>
+          <w:lang w:val="es-ES"/>
+        </w:rPr>
+        <w:t>,</w:t>
+      </w:r>
+    </w:p>
+    <w:p>
+      <w:pPr>
+        <w:shd w:val="clear" w:color="auto" w:fill="333333"/>
+        <w:tabs>
+          <w:tab w:val="left" w:pos="916"/>
+          <w:tab w:val="left" w:pos="1832"/>
+          <w:tab w:val="left" w:pos="2748"/>
+          <w:tab w:val="left" w:pos="3664"/>
+          <w:tab w:val="left" w:pos="4580"/>
+          <w:tab w:val="left" w:pos="5496"/>
+          <w:tab w:val="left" w:pos="6412"/>
+          <w:tab w:val="left" w:pos="7328"/>
+          <w:tab w:val="left" w:pos="8244"/>
+          <w:tab w:val="left" w:pos="9160"/>
+          <w:tab w:val="left" w:pos="10076"/>
+          <w:tab w:val="left" w:pos="10992"/>
+          <w:tab w:val="left" w:pos="11908"/>
+          <w:tab w:val="left" w:pos="12824"/>
+          <w:tab w:val="left" w:pos="13740"/>
+          <w:tab w:val="left" w:pos="14656"/>
+        </w:tabs>
+        <w:spacing w:after="0" w:line="240" w:lineRule="auto"/>
+        <w:jc w:val="left"/>
+        <w:rPr>
+          <w:rFonts w:ascii="Courier New" w:eastAsia="Times New Roman" w:hAnsi="Courier New" w:cs="Courier New"/>
+          <w:color w:val="FFFFFF"/>
+          <w:sz w:val="20"/>
+          <w:szCs w:val="20"/>
+          <w:lang w:val="es-ES"/>
+        </w:rPr>
+      </w:pPr>
+      <w:r>
+        <w:rPr>
+          <w:rFonts w:ascii="Courier New" w:eastAsia="Times New Roman" w:hAnsi="Courier New" w:cs="Courier New"/>
+          <w:color w:val="FFFFFF"/>
+          <w:sz w:val="20"/>
+          <w:szCs w:val="20"/>
+          <w:lang w:val="es-ES"/>
+        </w:rPr>
+        <w:t xml:space="preserve">    "clave": </w:t>
+      </w:r>
+      <w:r>
+        <w:rPr>
+          <w:rFonts w:ascii="Courier New" w:eastAsia="Times New Roman" w:hAnsi="Courier New" w:cs="Courier New"/>
+          <w:color w:val="A2FCA2"/>
+          <w:sz w:val="20"/>
+          <w:szCs w:val="20"/>
+          <w:lang w:val="es-ES"/>
+        </w:rPr>
+        <w:t>"4D6993543CD9203435AA92560D5AABA1"</w:t>
+      </w:r>
+      <w:r>
+        <w:rPr>
+          <w:rFonts w:ascii="Courier New" w:eastAsia="Times New Roman" w:hAnsi="Courier New" w:cs="Courier New"/>
+          <w:color w:val="FFFFFF"/>
+          <w:sz w:val="20"/>
+          <w:szCs w:val="20"/>
+          <w:lang w:val="es-ES"/>
+        </w:rPr>
+        <w:t>,</w:t>
+      </w:r>
+    </w:p>
+    <w:p>
+      <w:pPr>
+        <w:shd w:val="clear" w:color="auto" w:fill="333333"/>
+        <w:tabs>
+          <w:tab w:val="left" w:pos="916"/>
+          <w:tab w:val="left" w:pos="1832"/>
+          <w:tab w:val="left" w:pos="2748"/>
+          <w:tab w:val="left" w:pos="3664"/>
+          <w:tab w:val="left" w:pos="4580"/>
+          <w:tab w:val="left" w:pos="5496"/>
+          <w:tab w:val="left" w:pos="6412"/>
+          <w:tab w:val="left" w:pos="7328"/>
+          <w:tab w:val="left" w:pos="8244"/>
+          <w:tab w:val="left" w:pos="9160"/>
+          <w:tab w:val="left" w:pos="10076"/>
+          <w:tab w:val="left" w:pos="10992"/>
+          <w:tab w:val="left" w:pos="11908"/>
+          <w:tab w:val="left" w:pos="12824"/>
+          <w:tab w:val="left" w:pos="13740"/>
+          <w:tab w:val="left" w:pos="14656"/>
+        </w:tabs>
+        <w:spacing w:after="0" w:line="240" w:lineRule="auto"/>
+        <w:jc w:val="left"/>
+        <w:rPr>
+          <w:rFonts w:ascii="Courier New" w:eastAsia="Times New Roman" w:hAnsi="Courier New" w:cs="Courier New"/>
+          <w:color w:val="FFFFFF"/>
+          <w:sz w:val="20"/>
+          <w:szCs w:val="20"/>
+          <w:lang w:val="es-ES"/>
+        </w:rPr>
+      </w:pPr>
+      <w:r>
+        <w:rPr>
+          <w:rFonts w:ascii="Courier New" w:eastAsia="Times New Roman" w:hAnsi="Courier New" w:cs="Courier New"/>
+          <w:color w:val="FFFFFF"/>
+          <w:sz w:val="20"/>
+          <w:szCs w:val="20"/>
+          <w:lang w:val="es-ES"/>
+        </w:rPr>
+        <w:t xml:space="preserve">    "fecha_nacimiento": </w:t>
+      </w:r>
+      <w:r>
+        <w:rPr>
+          <w:rFonts w:ascii="Courier New" w:eastAsia="Times New Roman" w:hAnsi="Courier New" w:cs="Courier New"/>
+          <w:color w:val="A2FCA2"/>
+          <w:sz w:val="20"/>
+          <w:szCs w:val="20"/>
+          <w:lang w:val="es-ES"/>
+        </w:rPr>
+        <w:t>"21/06/1999"</w:t>
+      </w:r>
+      <w:r>
+        <w:rPr>
+          <w:rFonts w:ascii="Courier New" w:eastAsia="Times New Roman" w:hAnsi="Courier New" w:cs="Courier New"/>
+          <w:color w:val="FFFFFF"/>
+          <w:sz w:val="20"/>
+          <w:szCs w:val="20"/>
+          <w:lang w:val="es-ES"/>
+        </w:rPr>
+        <w:t>,</w:t>
+      </w:r>
+    </w:p>
+    <w:p>
+      <w:pPr>
+        <w:shd w:val="clear" w:color="auto" w:fill="333333"/>
+        <w:tabs>
+          <w:tab w:val="left" w:pos="916"/>
+          <w:tab w:val="left" w:pos="1832"/>
+          <w:tab w:val="left" w:pos="2748"/>
+          <w:tab w:val="left" w:pos="3664"/>
+          <w:tab w:val="left" w:pos="4580"/>
+          <w:tab w:val="left" w:pos="5496"/>
+          <w:tab w:val="left" w:pos="6412"/>
+          <w:tab w:val="left" w:pos="7328"/>
+          <w:tab w:val="left" w:pos="8244"/>
+          <w:tab w:val="left" w:pos="9160"/>
+          <w:tab w:val="left" w:pos="10076"/>
+          <w:tab w:val="left" w:pos="10992"/>
+          <w:tab w:val="left" w:pos="11908"/>
+          <w:tab w:val="left" w:pos="12824"/>
+          <w:tab w:val="left" w:pos="13740"/>
+          <w:tab w:val="left" w:pos="14656"/>
+        </w:tabs>
+        <w:spacing w:after="0" w:line="240" w:lineRule="auto"/>
+        <w:jc w:val="left"/>
+        <w:rPr>
+          <w:rFonts w:ascii="Courier New" w:eastAsia="Times New Roman" w:hAnsi="Courier New" w:cs="Courier New"/>
+          <w:color w:val="FFFFFF"/>
+          <w:sz w:val="20"/>
+          <w:szCs w:val="20"/>
+          <w:lang w:val="es-ES"/>
+        </w:rPr>
+      </w:pPr>
+      <w:r>
+        <w:rPr>
+          <w:rFonts w:ascii="Courier New" w:eastAsia="Times New Roman" w:hAnsi="Courier New" w:cs="Courier New"/>
+          <w:color w:val="FFFFFF"/>
+          <w:sz w:val="20"/>
+          <w:szCs w:val="20"/>
+          <w:lang w:val="es-ES"/>
+        </w:rPr>
+        <w:t xml:space="preserve">    "edad": </w:t>
+      </w:r>
+      <w:r>
+        <w:rPr>
+          <w:rFonts w:ascii="Courier New" w:eastAsia="Times New Roman" w:hAnsi="Courier New" w:cs="Courier New"/>
+          <w:color w:val="D36363"/>
+          <w:sz w:val="20"/>
+          <w:szCs w:val="20"/>
+          <w:lang w:val="es-ES"/>
+        </w:rPr>
+        <w:t>22</w:t>
+      </w:r>
+      <w:r>
+        <w:rPr>
+          <w:rFonts w:ascii="Courier New" w:eastAsia="Times New Roman" w:hAnsi="Courier New" w:cs="Courier New"/>
+          <w:color w:val="FFFFFF"/>
+          <w:sz w:val="20"/>
+          <w:szCs w:val="20"/>
+          <w:lang w:val="es-ES"/>
+        </w:rPr>
+        <w:t>,</w:t>
+      </w:r>
+    </w:p>
+    <w:p>
+      <w:pPr>
+        <w:shd w:val="clear" w:color="auto" w:fill="333333"/>
+        <w:tabs>
+          <w:tab w:val="left" w:pos="916"/>
+          <w:tab w:val="left" w:pos="1832"/>
+          <w:tab w:val="left" w:pos="2748"/>
+          <w:tab w:val="left" w:pos="3664"/>
+          <w:tab w:val="left" w:pos="4580"/>
+          <w:tab w:val="left" w:pos="5496"/>
+          <w:tab w:val="left" w:pos="6412"/>
+          <w:tab w:val="left" w:pos="7328"/>
+          <w:tab w:val="left" w:pos="8244"/>
+          <w:tab w:val="left" w:pos="9160"/>
+          <w:tab w:val="left" w:pos="10076"/>
+          <w:tab w:val="left" w:pos="10992"/>
+          <w:tab w:val="left" w:pos="11908"/>
+          <w:tab w:val="left" w:pos="12824"/>
+          <w:tab w:val="left" w:pos="13740"/>
+          <w:tab w:val="left" w:pos="14656"/>
+        </w:tabs>
+        <w:spacing w:after="0" w:line="240" w:lineRule="auto"/>
+        <w:jc w:val="left"/>
+        <w:rPr>
+          <w:rFonts w:ascii="Courier New" w:eastAsia="Times New Roman" w:hAnsi="Courier New" w:cs="Courier New"/>
+          <w:color w:val="FFFFFF"/>
+          <w:sz w:val="20"/>
+          <w:szCs w:val="20"/>
+          <w:lang w:val="es-ES"/>
+        </w:rPr>
+      </w:pPr>
+      <w:r>
+        <w:rPr>
+          <w:rFonts w:ascii="Courier New" w:eastAsia="Times New Roman" w:hAnsi="Courier New" w:cs="Courier New"/>
+          <w:color w:val="FFFFFF"/>
+          <w:sz w:val="20"/>
+          <w:szCs w:val="20"/>
+          <w:lang w:val="es-ES"/>
+        </w:rPr>
+        <w:t xml:space="preserve">    "meta_consumo_diario": </w:t>
+      </w:r>
+      <w:r>
+        <w:rPr>
+          <w:rFonts w:ascii="Courier New" w:eastAsia="Times New Roman" w:hAnsi="Courier New" w:cs="Courier New"/>
+          <w:color w:val="D36363"/>
+          <w:sz w:val="20"/>
+          <w:szCs w:val="20"/>
+          <w:lang w:val="es-ES"/>
+        </w:rPr>
+        <w:t>100</w:t>
+      </w:r>
+      <w:r>
+        <w:rPr>
+          <w:rFonts w:ascii="Courier New" w:eastAsia="Times New Roman" w:hAnsi="Courier New" w:cs="Courier New"/>
+          <w:color w:val="FFFFFF"/>
+          <w:sz w:val="20"/>
+          <w:szCs w:val="20"/>
+          <w:lang w:val="es-ES"/>
+        </w:rPr>
+        <w:t>,</w:t>
+      </w:r>
+    </w:p>
+    <w:p>
+      <w:pPr>
+        <w:shd w:val="clear" w:color="auto" w:fill="333333"/>
+        <w:tabs>
+          <w:tab w:val="left" w:pos="916"/>
+          <w:tab w:val="left" w:pos="1832"/>
+          <w:tab w:val="left" w:pos="2748"/>
+          <w:tab w:val="left" w:pos="3664"/>
+          <w:tab w:val="left" w:pos="4580"/>
+          <w:tab w:val="left" w:pos="5496"/>
+          <w:tab w:val="left" w:pos="6412"/>
+          <w:tab w:val="left" w:pos="7328"/>
+          <w:tab w:val="left" w:pos="8244"/>
+          <w:tab w:val="left" w:pos="9160"/>
+          <w:tab w:val="left" w:pos="10076"/>
+          <w:tab w:val="left" w:pos="10992"/>
+          <w:tab w:val="left" w:pos="11908"/>
+          <w:tab w:val="left" w:pos="12824"/>
+          <w:tab w:val="left" w:pos="13740"/>
+          <w:tab w:val="left" w:pos="14656"/>
+        </w:tabs>
+        <w:spacing w:after="0" w:line="240" w:lineRule="auto"/>
+        <w:jc w:val="left"/>
+        <w:rPr>
+          <w:rFonts w:ascii="Courier New" w:eastAsia="Times New Roman" w:hAnsi="Courier New" w:cs="Courier New"/>
+          <w:color w:val="FFFFFF"/>
+          <w:sz w:val="20"/>
+          <w:szCs w:val="20"/>
+          <w:lang w:val="es-ES"/>
+        </w:rPr>
+      </w:pPr>
+      <w:r>
+        <w:rPr>
+          <w:rFonts w:ascii="Courier New" w:eastAsia="Times New Roman" w:hAnsi="Courier New" w:cs="Courier New"/>
+          <w:color w:val="FFFFFF"/>
+          <w:sz w:val="20"/>
+          <w:szCs w:val="20"/>
+          <w:lang w:val="es-ES"/>
+        </w:rPr>
+        <w:t xml:space="preserve">    "pais": </w:t>
+      </w:r>
+      <w:r>
+        <w:rPr>
+          <w:rFonts w:ascii="Courier New" w:eastAsia="Times New Roman" w:hAnsi="Courier New" w:cs="Courier New"/>
+          <w:color w:val="A2FCA2"/>
+          <w:sz w:val="20"/>
+          <w:szCs w:val="20"/>
+          <w:lang w:val="es-ES"/>
+        </w:rPr>
+        <w:t>"Costa Rica"</w:t>
+      </w:r>
+      <w:r>
+        <w:rPr>
+          <w:rFonts w:ascii="Courier New" w:eastAsia="Times New Roman" w:hAnsi="Courier New" w:cs="Courier New"/>
+          <w:color w:val="FFFFFF"/>
+          <w:sz w:val="20"/>
+          <w:szCs w:val="20"/>
+          <w:lang w:val="es-ES"/>
+        </w:rPr>
+        <w:t>,</w:t>
+      </w:r>
+    </w:p>
+    <w:p>
+      <w:pPr>
+        <w:shd w:val="clear" w:color="auto" w:fill="333333"/>
+        <w:tabs>
+          <w:tab w:val="left" w:pos="916"/>
+          <w:tab w:val="left" w:pos="1832"/>
+          <w:tab w:val="left" w:pos="2748"/>
+          <w:tab w:val="left" w:pos="3664"/>
+          <w:tab w:val="left" w:pos="4580"/>
+          <w:tab w:val="left" w:pos="5496"/>
+          <w:tab w:val="left" w:pos="6412"/>
+          <w:tab w:val="left" w:pos="7328"/>
+          <w:tab w:val="left" w:pos="8244"/>
+          <w:tab w:val="left" w:pos="9160"/>
+          <w:tab w:val="left" w:pos="10076"/>
+          <w:tab w:val="left" w:pos="10992"/>
+          <w:tab w:val="left" w:pos="11908"/>
+          <w:tab w:val="left" w:pos="12824"/>
+          <w:tab w:val="left" w:pos="13740"/>
+          <w:tab w:val="left" w:pos="14656"/>
+        </w:tabs>
+        <w:spacing w:after="0" w:line="240" w:lineRule="auto"/>
+        <w:jc w:val="left"/>
+        <w:rPr>
+          <w:rFonts w:ascii="Courier New" w:eastAsia="Times New Roman" w:hAnsi="Courier New" w:cs="Courier New"/>
+          <w:color w:val="FFFFFF"/>
+          <w:sz w:val="20"/>
+          <w:szCs w:val="20"/>
+        </w:rPr>
+      </w:pPr>
+      <w:r>
+        <w:rPr>
+          <w:rFonts w:ascii="Courier New" w:eastAsia="Times New Roman" w:hAnsi="Courier New" w:cs="Courier New"/>
+          <w:color w:val="FFFFFF"/>
+          <w:sz w:val="20"/>
+          <w:szCs w:val="20"/>
+          <w:lang w:val="es-ES"/>
+        </w:rPr>
+        <w:t xml:space="preserve">    </w:t>
+      </w:r>
+      <w:r>
+        <w:rPr>
+          <w:rFonts w:ascii="Courier New" w:eastAsia="Times New Roman" w:hAnsi="Courier New" w:cs="Courier New"/>
+          <w:color w:val="FFFFFF"/>
+          <w:sz w:val="20"/>
+          <w:szCs w:val="20"/>
+        </w:rPr>
+        <w:t>"</w:t>
+      </w:r>
+      <w:proofErr w:type="spellStart"/>
+      <w:r>
+        <w:rPr>
+          <w:rFonts w:ascii="Courier New" w:eastAsia="Times New Roman" w:hAnsi="Courier New" w:cs="Courier New"/>
+          <w:color w:val="FFFFFF"/>
+          <w:sz w:val="20"/>
+          <w:szCs w:val="20"/>
+        </w:rPr>
+        <w:t>estatus</w:t>
+      </w:r>
+      <w:proofErr w:type="spellEnd"/>
+      <w:r>
+        <w:rPr>
+          <w:rFonts w:ascii="Courier New" w:eastAsia="Times New Roman" w:hAnsi="Courier New" w:cs="Courier New"/>
+          <w:color w:val="FFFFFF"/>
+          <w:sz w:val="20"/>
+          <w:szCs w:val="20"/>
+        </w:rPr>
+        <w:t xml:space="preserve">": </w:t>
+      </w:r>
+      <w:r>
+        <w:rPr>
+          <w:rFonts w:ascii="Courier New" w:eastAsia="Times New Roman" w:hAnsi="Courier New" w:cs="Courier New"/>
+          <w:color w:val="A2FCA2"/>
+          <w:sz w:val="20"/>
+          <w:szCs w:val="20"/>
+        </w:rPr>
+        <w:t>"ACTIVO"</w:t>
+      </w:r>
+    </w:p>
+    <w:p>
+      <w:pPr>
+        <w:shd w:val="clear" w:color="auto" w:fill="333333"/>
+        <w:tabs>
+          <w:tab w:val="left" w:pos="916"/>
+          <w:tab w:val="left" w:pos="1832"/>
+          <w:tab w:val="left" w:pos="2748"/>
+          <w:tab w:val="left" w:pos="3664"/>
+          <w:tab w:val="left" w:pos="4580"/>
+          <w:tab w:val="left" w:pos="5496"/>
+          <w:tab w:val="left" w:pos="6412"/>
+          <w:tab w:val="left" w:pos="7328"/>
+          <w:tab w:val="left" w:pos="8244"/>
+          <w:tab w:val="left" w:pos="9160"/>
+          <w:tab w:val="left" w:pos="10076"/>
+          <w:tab w:val="left" w:pos="10992"/>
+          <w:tab w:val="left" w:pos="11908"/>
+          <w:tab w:val="left" w:pos="12824"/>
+          <w:tab w:val="left" w:pos="13740"/>
+          <w:tab w:val="left" w:pos="14656"/>
+        </w:tabs>
+        <w:spacing w:after="0" w:line="240" w:lineRule="auto"/>
+        <w:jc w:val="left"/>
+        <w:rPr>
+          <w:rFonts w:ascii="Courier New" w:eastAsia="Times New Roman" w:hAnsi="Courier New" w:cs="Courier New"/>
+          <w:color w:val="FFFFFF"/>
+          <w:sz w:val="20"/>
+          <w:szCs w:val="20"/>
+        </w:rPr>
+      </w:pPr>
+      <w:r>
+        <w:rPr>
+          <w:rFonts w:ascii="Courier New" w:eastAsia="Times New Roman" w:hAnsi="Courier New" w:cs="Courier New"/>
+          <w:color w:val="FFFFFF"/>
+          <w:sz w:val="20"/>
+          <w:szCs w:val="20"/>
+        </w:rPr>
+        <w:t xml:space="preserve">  }</w:t>
+      </w:r>
+    </w:p>
+    <w:p>
+      <w:pPr>
+        <w:shd w:val="clear" w:color="auto" w:fill="333333"/>
+        <w:tabs>
+          <w:tab w:val="left" w:pos="916"/>
+          <w:tab w:val="left" w:pos="1832"/>
+          <w:tab w:val="left" w:pos="2748"/>
+          <w:tab w:val="left" w:pos="3664"/>
+          <w:tab w:val="left" w:pos="4580"/>
+          <w:tab w:val="left" w:pos="5496"/>
+          <w:tab w:val="left" w:pos="6412"/>
+          <w:tab w:val="left" w:pos="7328"/>
+          <w:tab w:val="left" w:pos="8244"/>
+          <w:tab w:val="left" w:pos="9160"/>
+          <w:tab w:val="left" w:pos="10076"/>
+          <w:tab w:val="left" w:pos="10992"/>
+          <w:tab w:val="left" w:pos="11908"/>
+          <w:tab w:val="left" w:pos="12824"/>
+          <w:tab w:val="left" w:pos="13740"/>
+          <w:tab w:val="left" w:pos="14656"/>
+        </w:tabs>
+        <w:spacing w:after="0" w:line="240" w:lineRule="auto"/>
+        <w:jc w:val="left"/>
+        <w:rPr>
+          <w:rFonts w:ascii="Courier New" w:eastAsia="Times New Roman" w:hAnsi="Courier New" w:cs="Courier New"/>
+          <w:color w:val="FFFFFF"/>
+          <w:sz w:val="20"/>
+          <w:szCs w:val="20"/>
+        </w:rPr>
+      </w:pPr>
+      <w:r>
+        <w:rPr>
+          <w:rFonts w:ascii="Courier New" w:eastAsia="Times New Roman" w:hAnsi="Courier New" w:cs="Courier New"/>
+          <w:color w:val="FFFFFF"/>
+          <w:sz w:val="20"/>
+          <w:szCs w:val="20"/>
+        </w:rPr>
+        <w:t>]</w:t>
+      </w:r>
+    </w:p>
+    <w:p>
+      <w:pPr>
+        <w:ind w:left="360"/>
+        <w:rPr>
+          <w:rFonts w:cs="Open Sans"/>
+          <w:lang w:val="es-US"/>
+        </w:rPr>
+      </w:pPr>
     </w:p>
     <w:p>
       <w:pPr>

</xml_diff>

<commit_message>
[UPDATE] Cambio fecha en seguimiento.
</commit_message>
<xml_diff>
--- a/Requests Info/GUIA API.docx
+++ b/Requests Info/GUIA API.docx
@@ -30834,13 +30834,7 @@
           <w:rPr>
             <w:rStyle w:val="Hyperlink"/>
           </w:rPr>
-          <w:t>https://nutritec.azurewebsites.net</w:t>
-        </w:r>
-        <w:r>
-          <w:rPr>
-            <w:rStyle w:val="Hyperlink"/>
-          </w:rPr>
-          <w:t>/Recetas?id_cliente=2&amp;nombre=Mango%20Shake</w:t>
+          <w:t>https://nutritec.azurewebsites.net/Recetas?id_cliente=2&amp;nombre=Mango%20Shake</w:t>
         </w:r>
       </w:hyperlink>
     </w:p>
@@ -31696,6 +31690,17 @@
     </w:p>
     <w:p>
       <w:pPr>
+        <w:spacing w:line="259" w:lineRule="auto"/>
+        <w:jc w:val="left"/>
+        <w:rPr>
+          <w:rStyle w:val="Hyperlink"/>
+          <w:color w:val="auto"/>
+          <w:u w:val="none"/>
+        </w:rPr>
+      </w:pPr>
+    </w:p>
+    <w:p>
+      <w:pPr>
         <w:pStyle w:val="ListParagraph"/>
         <w:numPr>
           <w:ilvl w:val="0"/>
@@ -31957,15 +31962,32 @@
           <w:lang w:val="es-ES"/>
         </w:rPr>
       </w:pPr>
-      <w:hyperlink r:id="rId39" w:history="1">
-        <w:r>
-          <w:rPr>
-            <w:rStyle w:val="Hyperlink"/>
-            <w:lang w:val="es-ES"/>
-          </w:rPr>
-          <w:t>https://nutritec.azurewebsites.net/Cliente/reporteAvance?id=1&amp;fechaInicio=2021-11-10&amp;fechaFin=2021-11-09</w:t>
-        </w:r>
-      </w:hyperlink>
+      <w:r>
+        <w:fldChar w:fldCharType="begin"/>
+      </w:r>
+      <w:r>
+        <w:rPr>
+          <w:lang w:val="es-ES"/>
+        </w:rPr>
+        <w:instrText xml:space="preserve"> HYPERLINK "https://nutritec.azurewebsites.net/Cliente/reporteAvance?id=1&amp;fechaInicio=2021-11-10&amp;fechaFin=2021-11-09" </w:instrText>
+      </w:r>
+      <w:r>
+        <w:fldChar w:fldCharType="separate"/>
+      </w:r>
+      <w:r>
+        <w:rPr>
+          <w:rStyle w:val="Hyperlink"/>
+          <w:lang w:val="es-ES"/>
+        </w:rPr>
+        <w:t>https://nutritec.azurewebsites.net/Cliente/reporteAvance?id=1&amp;fechaInicio=2021-11-10&amp;fechaFin=2021-11-09</w:t>
+      </w:r>
+      <w:r>
+        <w:rPr>
+          <w:rStyle w:val="Hyperlink"/>
+          <w:lang w:val="es-ES"/>
+        </w:rPr>
+        <w:fldChar w:fldCharType="end"/>
+      </w:r>
     </w:p>
     <w:p>
       <w:pPr>
@@ -33474,7 +33496,7 @@
         </w:rPr>
         <w:t xml:space="preserve"> </w:t>
       </w:r>
-      <w:hyperlink r:id="rId40" w:history="1">
+      <w:hyperlink r:id="rId39" w:history="1">
         <w:r>
           <w:rPr>
             <w:rStyle w:val="Hyperlink"/>
@@ -34113,6 +34135,166 @@
           <w:lang w:val="es-US"/>
         </w:rPr>
         <w:t>GET ALL CLIENTES:</w:t>
+      </w:r>
+    </w:p>
+    <w:p>
+      <w:pPr>
+        <w:pStyle w:val="ListParagraph"/>
+        <w:numPr>
+          <w:ilvl w:val="0"/>
+          <w:numId w:val="3"/>
+        </w:numPr>
+        <w:rPr>
+          <w:rFonts w:cs="Open Sans"/>
+        </w:rPr>
+      </w:pPr>
+      <w:proofErr w:type="spellStart"/>
+      <w:r>
+        <w:rPr>
+          <w:rFonts w:cs="Open Sans"/>
+          <w:b/>
+          <w:bCs/>
+        </w:rPr>
+        <w:t>RequestType</w:t>
+      </w:r>
+      <w:proofErr w:type="spellEnd"/>
+      <w:r>
+        <w:rPr>
+          <w:rFonts w:cs="Open Sans"/>
+          <w:b/>
+          <w:bCs/>
+        </w:rPr>
+        <w:t>:</w:t>
+      </w:r>
+      <w:r>
+        <w:rPr>
+          <w:rFonts w:cs="Open Sans"/>
+        </w:rPr>
+        <w:t xml:space="preserve"> GET</w:t>
+      </w:r>
+    </w:p>
+    <w:p>
+      <w:pPr>
+        <w:pStyle w:val="ListParagraph"/>
+        <w:numPr>
+          <w:ilvl w:val="0"/>
+          <w:numId w:val="3"/>
+        </w:numPr>
+        <w:rPr>
+          <w:rFonts w:cs="Open Sans"/>
+        </w:rPr>
+      </w:pPr>
+      <w:r>
+        <w:rPr>
+          <w:rFonts w:cs="Open Sans"/>
+          <w:b/>
+          <w:bCs/>
+        </w:rPr>
+        <w:t>Request URL:</w:t>
+      </w:r>
+      <w:r>
+        <w:rPr>
+          <w:rFonts w:cs="Open Sans"/>
+        </w:rPr>
+        <w:t xml:space="preserve"> </w:t>
+      </w:r>
+      <w:hyperlink r:id="rId40" w:history="1">
+        <w:r>
+          <w:rPr>
+            <w:rStyle w:val="Hyperlink"/>
+            <w:rFonts w:cs="Open Sans"/>
+          </w:rPr>
+          <w:t>https://nutritec.azurewebsites.net/cliente</w:t>
+        </w:r>
+      </w:hyperlink>
+    </w:p>
+    <w:p>
+      <w:pPr>
+        <w:pStyle w:val="ListParagraph"/>
+        <w:numPr>
+          <w:ilvl w:val="0"/>
+          <w:numId w:val="3"/>
+        </w:numPr>
+        <w:rPr>
+          <w:rFonts w:cs="Open Sans"/>
+          <w:lang w:val="es-US"/>
+        </w:rPr>
+      </w:pPr>
+      <w:r>
+        <w:rPr>
+          <w:rFonts w:cs="Open Sans"/>
+          <w:b/>
+          <w:bCs/>
+          <w:lang w:val="es-US"/>
+        </w:rPr>
+        <w:t xml:space="preserve">Response </w:t>
+      </w:r>
+      <w:proofErr w:type="spellStart"/>
+      <w:r>
+        <w:rPr>
+          <w:rFonts w:cs="Open Sans"/>
+          <w:b/>
+          <w:bCs/>
+          <w:lang w:val="es-US"/>
+        </w:rPr>
+        <w:t>body</w:t>
+      </w:r>
+      <w:proofErr w:type="spellEnd"/>
+      <w:r>
+        <w:rPr>
+          <w:rFonts w:cs="Open Sans"/>
+          <w:b/>
+          <w:bCs/>
+          <w:lang w:val="es-US"/>
+        </w:rPr>
+        <w:t>:</w:t>
+      </w:r>
+      <w:r>
+        <w:rPr>
+          <w:rFonts w:cs="Open Sans"/>
+          <w:lang w:val="es-US"/>
+        </w:rPr>
+        <w:t xml:space="preserve"> (lista de </w:t>
+      </w:r>
+      <w:r>
+        <w:rPr>
+          <w:rFonts w:cs="Open Sans"/>
+          <w:lang w:val="es-US"/>
+        </w:rPr>
+        <w:t>clientes</w:t>
+      </w:r>
+      <w:r>
+        <w:rPr>
+          <w:rFonts w:cs="Open Sans"/>
+          <w:lang w:val="es-US"/>
+        </w:rPr>
+        <w:t>)</w:t>
+      </w:r>
+    </w:p>
+    <w:p>
+      <w:pPr>
+        <w:pStyle w:val="Heading2"/>
+        <w:rPr>
+          <w:lang w:val="es-US"/>
+        </w:rPr>
+      </w:pPr>
+      <w:r>
+        <w:rPr>
+          <w:lang w:val="es-US"/>
+        </w:rPr>
+        <w:t>GET ALL CLIENTES</w:t>
+      </w:r>
+      <w:r>
+        <w:rPr>
+          <w:lang w:val="es-US"/>
+        </w:rPr>
+        <w:t xml:space="preserve"> SIN NUTRICIONISTA</w:t>
+      </w:r>
+      <w:r>
+        <w:rPr>
+          <w:lang w:val="es-US"/>
+        </w:rPr>
+        <w:t>:</w:t>
       </w:r>
     </w:p>
     <w:p>
@@ -34185,6 +34367,20 @@
           <w:t>https://nutritec.azurewebsites.net/cliente</w:t>
         </w:r>
       </w:hyperlink>
+      <w:r>
+        <w:rPr>
+          <w:rStyle w:val="Hyperlink"/>
+          <w:rFonts w:cs="Open Sans"/>
+        </w:rPr>
+        <w:t>/</w:t>
+      </w:r>
+      <w:r>
+        <w:rPr>
+          <w:rStyle w:val="Hyperlink"/>
+          <w:rFonts w:cs="Open Sans"/>
+        </w:rPr>
+        <w:t>SinNutri</w:t>
+      </w:r>
     </w:p>
     <w:p>
       <w:pPr>
@@ -34248,31 +34444,21 @@
         </w:rPr>
         <w:t>)</w:t>
       </w:r>
+      <w:r>
+        <w:rPr>
+          <w:rFonts w:cs="Open Sans"/>
+          <w:lang w:val="es-US"/>
+        </w:rPr>
+        <w:br w:type="page"/>
+      </w:r>
     </w:p>
     <w:p>
       <w:pPr>
         <w:pStyle w:val="Heading2"/>
-        <w:rPr>
-          <w:lang w:val="es-US"/>
-        </w:rPr>
-      </w:pPr>
-      <w:r>
-        <w:rPr>
-          <w:lang w:val="es-US"/>
-        </w:rPr>
-        <w:t>GET ALL CLIENTES</w:t>
-      </w:r>
-      <w:r>
-        <w:rPr>
-          <w:lang w:val="es-US"/>
-        </w:rPr>
-        <w:t xml:space="preserve"> SIN NUTRICIONISTA</w:t>
-      </w:r>
-      <w:r>
-        <w:rPr>
-          <w:lang w:val="es-US"/>
-        </w:rPr>
-        <w:t>:</w:t>
+      </w:pPr>
+      <w:r>
+        <w:lastRenderedPageBreak/>
+        <w:t>GET CLIENTE BY ID:</w:t>
       </w:r>
     </w:p>
     <w:p>
@@ -34284,6 +34470,8 @@
         </w:numPr>
         <w:rPr>
           <w:rFonts w:cs="Open Sans"/>
+          <w:b/>
+          <w:bCs/>
         </w:rPr>
       </w:pPr>
       <w:proofErr w:type="spellStart"/>
@@ -34302,13 +34490,13 @@
           <w:b/>
           <w:bCs/>
         </w:rPr>
-        <w:t>:</w:t>
+        <w:t xml:space="preserve">: </w:t>
       </w:r>
       <w:r>
         <w:rPr>
           <w:rFonts w:cs="Open Sans"/>
         </w:rPr>
-        <w:t xml:space="preserve"> GET</w:t>
+        <w:t>GET</w:t>
       </w:r>
     </w:p>
     <w:p>
@@ -34320,6 +34508,8 @@
         </w:numPr>
         <w:rPr>
           <w:rFonts w:cs="Open Sans"/>
+          <w:b/>
+          <w:bCs/>
         </w:rPr>
       </w:pPr>
       <w:r>
@@ -34328,177 +34518,9 @@
           <w:b/>
           <w:bCs/>
         </w:rPr>
-        <w:t>Request URL:</w:t>
-      </w:r>
-      <w:r>
-        <w:rPr>
-          <w:rFonts w:cs="Open Sans"/>
-        </w:rPr>
-        <w:t xml:space="preserve"> </w:t>
+        <w:t xml:space="preserve">Request URL: </w:t>
       </w:r>
       <w:hyperlink r:id="rId42" w:history="1">
-        <w:r>
-          <w:rPr>
-            <w:rStyle w:val="Hyperlink"/>
-            <w:rFonts w:cs="Open Sans"/>
-          </w:rPr>
-          <w:t>https://nutritec.azurewebsites.net/cliente</w:t>
-        </w:r>
-      </w:hyperlink>
-      <w:r>
-        <w:rPr>
-          <w:rStyle w:val="Hyperlink"/>
-          <w:rFonts w:cs="Open Sans"/>
-        </w:rPr>
-        <w:t>/</w:t>
-      </w:r>
-      <w:r>
-        <w:rPr>
-          <w:rStyle w:val="Hyperlink"/>
-          <w:rFonts w:cs="Open Sans"/>
-        </w:rPr>
-        <w:t>SinNutri</w:t>
-      </w:r>
-    </w:p>
-    <w:p>
-      <w:pPr>
-        <w:pStyle w:val="ListParagraph"/>
-        <w:numPr>
-          <w:ilvl w:val="0"/>
-          <w:numId w:val="3"/>
-        </w:numPr>
-        <w:rPr>
-          <w:rFonts w:cs="Open Sans"/>
-          <w:lang w:val="es-US"/>
-        </w:rPr>
-      </w:pPr>
-      <w:r>
-        <w:rPr>
-          <w:rFonts w:cs="Open Sans"/>
-          <w:b/>
-          <w:bCs/>
-          <w:lang w:val="es-US"/>
-        </w:rPr>
-        <w:t xml:space="preserve">Response </w:t>
-      </w:r>
-      <w:proofErr w:type="spellStart"/>
-      <w:r>
-        <w:rPr>
-          <w:rFonts w:cs="Open Sans"/>
-          <w:b/>
-          <w:bCs/>
-          <w:lang w:val="es-US"/>
-        </w:rPr>
-        <w:t>body</w:t>
-      </w:r>
-      <w:proofErr w:type="spellEnd"/>
-      <w:r>
-        <w:rPr>
-          <w:rFonts w:cs="Open Sans"/>
-          <w:b/>
-          <w:bCs/>
-          <w:lang w:val="es-US"/>
-        </w:rPr>
-        <w:t>:</w:t>
-      </w:r>
-      <w:r>
-        <w:rPr>
-          <w:rFonts w:cs="Open Sans"/>
-          <w:lang w:val="es-US"/>
-        </w:rPr>
-        <w:t xml:space="preserve"> (lista de </w:t>
-      </w:r>
-      <w:r>
-        <w:rPr>
-          <w:rFonts w:cs="Open Sans"/>
-          <w:lang w:val="es-US"/>
-        </w:rPr>
-        <w:t>clientes</w:t>
-      </w:r>
-      <w:r>
-        <w:rPr>
-          <w:rFonts w:cs="Open Sans"/>
-          <w:lang w:val="es-US"/>
-        </w:rPr>
-        <w:t>)</w:t>
-      </w:r>
-      <w:r>
-        <w:rPr>
-          <w:rFonts w:cs="Open Sans"/>
-          <w:lang w:val="es-US"/>
-        </w:rPr>
-        <w:br w:type="page"/>
-      </w:r>
-    </w:p>
-    <w:p>
-      <w:pPr>
-        <w:pStyle w:val="Heading2"/>
-      </w:pPr>
-      <w:r>
-        <w:lastRenderedPageBreak/>
-        <w:t>GET CLIENTE BY ID:</w:t>
-      </w:r>
-    </w:p>
-    <w:p>
-      <w:pPr>
-        <w:pStyle w:val="ListParagraph"/>
-        <w:numPr>
-          <w:ilvl w:val="0"/>
-          <w:numId w:val="3"/>
-        </w:numPr>
-        <w:rPr>
-          <w:rFonts w:cs="Open Sans"/>
-          <w:b/>
-          <w:bCs/>
-        </w:rPr>
-      </w:pPr>
-      <w:proofErr w:type="spellStart"/>
-      <w:r>
-        <w:rPr>
-          <w:rFonts w:cs="Open Sans"/>
-          <w:b/>
-          <w:bCs/>
-        </w:rPr>
-        <w:t>RequestType</w:t>
-      </w:r>
-      <w:proofErr w:type="spellEnd"/>
-      <w:r>
-        <w:rPr>
-          <w:rFonts w:cs="Open Sans"/>
-          <w:b/>
-          <w:bCs/>
-        </w:rPr>
-        <w:t xml:space="preserve">: </w:t>
-      </w:r>
-      <w:r>
-        <w:rPr>
-          <w:rFonts w:cs="Open Sans"/>
-        </w:rPr>
-        <w:t>GET</w:t>
-      </w:r>
-    </w:p>
-    <w:p>
-      <w:pPr>
-        <w:pStyle w:val="ListParagraph"/>
-        <w:numPr>
-          <w:ilvl w:val="0"/>
-          <w:numId w:val="3"/>
-        </w:numPr>
-        <w:rPr>
-          <w:rFonts w:cs="Open Sans"/>
-          <w:b/>
-          <w:bCs/>
-        </w:rPr>
-      </w:pPr>
-      <w:r>
-        <w:rPr>
-          <w:rFonts w:cs="Open Sans"/>
-          <w:b/>
-          <w:bCs/>
-        </w:rPr>
-        <w:t xml:space="preserve">Request URL: </w:t>
-      </w:r>
-      <w:hyperlink r:id="rId43" w:history="1">
         <w:r>
           <w:rPr>
             <w:rStyle w:val="Hyperlink"/>
@@ -35172,7 +35194,7 @@
         </w:rPr>
         <w:t xml:space="preserve">Request URL: </w:t>
       </w:r>
-      <w:hyperlink r:id="rId44" w:history="1">
+      <w:hyperlink r:id="rId43" w:history="1">
         <w:r>
           <w:rPr>
             <w:rStyle w:val="Hyperlink"/>
@@ -36786,7 +36808,7 @@
         </w:rPr>
         <w:t xml:space="preserve">Request URL: </w:t>
       </w:r>
-      <w:hyperlink r:id="rId45" w:history="1">
+      <w:hyperlink r:id="rId44" w:history="1">
         <w:r>
           <w:rPr>
             <w:rStyle w:val="Hyperlink"/>
@@ -37798,7 +37820,7 @@
         </w:rPr>
         <w:t xml:space="preserve"> </w:t>
       </w:r>
-      <w:hyperlink r:id="rId46" w:history="1">
+      <w:hyperlink r:id="rId45" w:history="1">
         <w:r>
           <w:rPr>
             <w:rStyle w:val="Hyperlink"/>
@@ -38841,7 +38863,7 @@
         </w:rPr>
         <w:t xml:space="preserve"> </w:t>
       </w:r>
-      <w:hyperlink r:id="rId47" w:history="1">
+      <w:hyperlink r:id="rId46" w:history="1">
         <w:r>
           <w:rPr>
             <w:rStyle w:val="Hyperlink"/>

</xml_diff>